<commit_message>
Replace Weekly Status Report Week 3.docx
</commit_message>
<xml_diff>
--- a/Documents/Weekly Reports/Weekly Status Report Week 3.docx
+++ b/Documents/Weekly Reports/Weekly Status Report Week 3.docx
@@ -1,6 +1,6 @@
 
 <file path=word/document.xml><?xml version="1.0" encoding="utf-8"?>
-<w:document xmlns:wpc="http://schemas.microsoft.com/office/word/2010/wordprocessingCanvas" xmlns:cx="http://schemas.microsoft.com/office/drawing/2014/chartex" xmlns:cx1="http://schemas.microsoft.com/office/drawing/2015/9/8/chartex" xmlns:cx2="http://schemas.microsoft.com/office/drawing/2015/10/21/chartex" xmlns:cx3="http://schemas.microsoft.com/office/drawing/2016/5/9/chartex" xmlns:cx4="http://schemas.microsoft.com/office/drawing/2016/5/10/chartex" xmlns:cx5="http://schemas.microsoft.com/office/drawing/2016/5/11/chartex" xmlns:cx6="http://schemas.microsoft.com/office/drawing/2016/5/12/chartex" xmlns:cx7="http://schemas.microsoft.com/office/drawing/2016/5/13/chartex" xmlns:cx8="http://schemas.microsoft.com/office/drawing/2016/5/14/chartex" xmlns:mc="http://schemas.openxmlformats.org/markup-compatibility/2006" xmlns:aink="http://schemas.microsoft.com/office/drawing/2016/ink" xmlns:am3d="http://schemas.microsoft.com/office/drawing/2017/model3d" xmlns:o="urn:schemas-microsoft-com:office:office" xmlns:r="http://schemas.openxmlformats.org/officeDocument/2006/relationships" xmlns:m="http://schemas.openxmlformats.org/officeDocument/2006/math" xmlns:v="urn:schemas-microsoft-com:vml" xmlns:wp14="http://schemas.microsoft.com/office/word/2010/wordprocessingDrawing" xmlns:wp="http://schemas.openxmlformats.org/drawingml/2006/wordprocessingDrawing" xmlns:w10="urn:schemas-microsoft-com:office:word" xmlns:w="http://schemas.openxmlformats.org/wordprocessingml/2006/main" xmlns:w14="http://schemas.microsoft.com/office/word/2010/wordml" xmlns:w15="http://schemas.microsoft.com/office/word/2012/wordml" xmlns:w16cid="http://schemas.microsoft.com/office/word/2016/wordml/cid" xmlns:w16se="http://schemas.microsoft.com/office/word/2015/wordml/symex" xmlns:wpg="http://schemas.microsoft.com/office/word/2010/wordprocessingGroup" xmlns:wpi="http://schemas.microsoft.com/office/word/2010/wordprocessingInk" xmlns:wne="http://schemas.microsoft.com/office/word/2006/wordml" xmlns:wps="http://schemas.microsoft.com/office/word/2010/wordprocessingShape" mc:Ignorable="w14 w15 w16se w16cid wp14">
+<w:document xmlns:wpc="http://schemas.microsoft.com/office/word/2010/wordprocessingCanvas" xmlns:cx="http://schemas.microsoft.com/office/drawing/2014/chartex" xmlns:cx1="http://schemas.microsoft.com/office/drawing/2015/9/8/chartex" xmlns:mc="http://schemas.openxmlformats.org/markup-compatibility/2006" xmlns:o="urn:schemas-microsoft-com:office:office" xmlns:r="http://schemas.openxmlformats.org/officeDocument/2006/relationships" xmlns:m="http://schemas.openxmlformats.org/officeDocument/2006/math" xmlns:v="urn:schemas-microsoft-com:vml" xmlns:wp14="http://schemas.microsoft.com/office/word/2010/wordprocessingDrawing" xmlns:wp="http://schemas.openxmlformats.org/drawingml/2006/wordprocessingDrawing" xmlns:w10="urn:schemas-microsoft-com:office:word" xmlns:w="http://schemas.openxmlformats.org/wordprocessingml/2006/main" xmlns:w14="http://schemas.microsoft.com/office/word/2010/wordml" xmlns:w15="http://schemas.microsoft.com/office/word/2012/wordml" xmlns:w16se="http://schemas.microsoft.com/office/word/2015/wordml/symex" xmlns:wpg="http://schemas.microsoft.com/office/word/2010/wordprocessingGroup" xmlns:wpi="http://schemas.microsoft.com/office/word/2010/wordprocessingInk" xmlns:wne="http://schemas.microsoft.com/office/word/2006/wordml" xmlns:wps="http://schemas.microsoft.com/office/word/2010/wordprocessingShape" mc:Ignorable="w14 w15 w16se wp14">
   <w:body>
     <w:p>
       <w:pPr>
@@ -203,10 +203,10 @@
       </w:tblPr>
       <w:tblGrid>
         <w:gridCol w:w="805"/>
-        <w:gridCol w:w="3137"/>
-        <w:gridCol w:w="4691"/>
-        <w:gridCol w:w="3010"/>
-        <w:gridCol w:w="2987"/>
+        <w:gridCol w:w="3085"/>
+        <w:gridCol w:w="4314"/>
+        <w:gridCol w:w="3217"/>
+        <w:gridCol w:w="3209"/>
       </w:tblGrid>
       <w:tr>
         <w:trPr>
@@ -242,58 +242,21 @@
         </w:tc>
         <w:tc>
           <w:tcPr>
-            <w:tcW w:w="3137" w:type="dxa"/>
-            <w:shd w:val="clear" w:color="auto" w:fill="2E75B5"/>
-            <w:vAlign w:val="center"/>
-          </w:tcPr>
-          <w:p>
-            <w:pPr>
-              <w:pBdr>
-                <w:top w:val="nil"/>
-                <w:left w:val="nil"/>
-                <w:bottom w:val="nil"/>
-                <w:right w:val="nil"/>
-                <w:between w:val="nil"/>
-              </w:pBdr>
-              <w:spacing w:after="160" w:line="259" w:lineRule="auto"/>
-              <w:ind w:left="0" w:firstLine="0"/>
-              <w:jc w:val="center"/>
-              <w:rPr>
-                <w:b/>
-                <w:color w:val="FFFFFF"/>
-                <w:sz w:val="24"/>
-                <w:szCs w:val="24"/>
-              </w:rPr>
-            </w:pPr>
-          </w:p>
-        </w:tc>
-        <w:tc>
-          <w:tcPr>
-            <w:tcW w:w="4691" w:type="dxa"/>
-            <w:shd w:val="clear" w:color="auto" w:fill="2E75B5"/>
-            <w:vAlign w:val="center"/>
-          </w:tcPr>
-          <w:p>
-            <w:pPr>
-              <w:ind w:left="0" w:firstLine="0"/>
-              <w:jc w:val="center"/>
-              <w:rPr>
-                <w:b/>
-                <w:color w:val="FFFFFF"/>
-                <w:sz w:val="24"/>
-                <w:szCs w:val="24"/>
-              </w:rPr>
-            </w:pPr>
-          </w:p>
-        </w:tc>
-        <w:tc>
-          <w:tcPr>
             <w:tcW w:w="0" w:type="auto"/>
             <w:shd w:val="clear" w:color="auto" w:fill="2E75B5"/>
             <w:vAlign w:val="center"/>
           </w:tcPr>
           <w:p>
             <w:pPr>
+              <w:pBdr>
+                <w:top w:val="nil"/>
+                <w:left w:val="nil"/>
+                <w:bottom w:val="nil"/>
+                <w:right w:val="nil"/>
+                <w:between w:val="nil"/>
+              </w:pBdr>
+              <w:spacing w:after="160" w:line="259" w:lineRule="auto"/>
+              <w:ind w:left="0" w:firstLine="0"/>
               <w:jc w:val="center"/>
               <w:rPr>
                 <w:b/>
@@ -312,6 +275,7 @@
           </w:tcPr>
           <w:p>
             <w:pPr>
+              <w:ind w:left="0" w:firstLine="0"/>
               <w:jc w:val="center"/>
               <w:rPr>
                 <w:b/>
@@ -322,8 +286,6 @@
             </w:pPr>
           </w:p>
         </w:tc>
-      </w:tr>
-      <w:tr>
         <w:tc>
           <w:tcPr>
             <w:tcW w:w="0" w:type="auto"/>
@@ -332,7 +294,6 @@
           </w:tcPr>
           <w:p>
             <w:pPr>
-              <w:ind w:left="0" w:firstLine="0"/>
               <w:jc w:val="center"/>
               <w:rPr>
                 <w:b/>
@@ -341,34 +302,37 @@
                 <w:szCs w:val="24"/>
               </w:rPr>
             </w:pPr>
-            <w:r>
+          </w:p>
+        </w:tc>
+        <w:tc>
+          <w:tcPr>
+            <w:tcW w:w="0" w:type="auto"/>
+            <w:shd w:val="clear" w:color="auto" w:fill="2E75B5"/>
+            <w:vAlign w:val="center"/>
+          </w:tcPr>
+          <w:p>
+            <w:pPr>
+              <w:jc w:val="center"/>
               <w:rPr>
                 <w:b/>
                 <w:color w:val="FFFFFF"/>
                 <w:sz w:val="24"/>
                 <w:szCs w:val="24"/>
               </w:rPr>
-              <w:t>Week</w:t>
-            </w:r>
-          </w:p>
-        </w:tc>
-        <w:tc>
-          <w:tcPr>
-            <w:tcW w:w="3137" w:type="dxa"/>
+            </w:pPr>
+          </w:p>
+        </w:tc>
+      </w:tr>
+      <w:tr>
+        <w:tc>
+          <w:tcPr>
+            <w:tcW w:w="0" w:type="auto"/>
             <w:shd w:val="clear" w:color="auto" w:fill="2E75B5"/>
             <w:vAlign w:val="center"/>
           </w:tcPr>
           <w:p>
             <w:pPr>
-              <w:pBdr>
-                <w:top w:val="nil"/>
-                <w:left w:val="nil"/>
-                <w:bottom w:val="nil"/>
-                <w:right w:val="nil"/>
-                <w:between w:val="nil"/>
-              </w:pBdr>
-              <w:spacing w:after="160" w:line="259" w:lineRule="auto"/>
-              <w:ind w:left="720" w:hanging="720"/>
+              <w:ind w:left="0" w:firstLine="0"/>
               <w:jc w:val="center"/>
               <w:rPr>
                 <w:b/>
@@ -384,13 +348,49 @@
                 <w:sz w:val="24"/>
                 <w:szCs w:val="24"/>
               </w:rPr>
+              <w:t>Week</w:t>
+            </w:r>
+          </w:p>
+        </w:tc>
+        <w:tc>
+          <w:tcPr>
+            <w:tcW w:w="0" w:type="auto"/>
+            <w:shd w:val="clear" w:color="auto" w:fill="2E75B5"/>
+            <w:vAlign w:val="center"/>
+          </w:tcPr>
+          <w:p>
+            <w:pPr>
+              <w:pBdr>
+                <w:top w:val="nil"/>
+                <w:left w:val="nil"/>
+                <w:bottom w:val="nil"/>
+                <w:right w:val="nil"/>
+                <w:between w:val="nil"/>
+              </w:pBdr>
+              <w:spacing w:after="160" w:line="259" w:lineRule="auto"/>
+              <w:ind w:left="720" w:hanging="720"/>
+              <w:jc w:val="center"/>
+              <w:rPr>
+                <w:b/>
+                <w:color w:val="FFFFFF"/>
+                <w:sz w:val="24"/>
+                <w:szCs w:val="24"/>
+              </w:rPr>
+            </w:pPr>
+            <w:r>
+              <w:rPr>
+                <w:b/>
+                <w:color w:val="FFFFFF"/>
+                <w:sz w:val="24"/>
+                <w:szCs w:val="24"/>
+              </w:rPr>
               <w:t>Ashleigh Logan</w:t>
             </w:r>
           </w:p>
         </w:tc>
         <w:tc>
           <w:tcPr>
-            <w:tcW w:w="4691" w:type="dxa"/>
+            <w:tcW w:w="0" w:type="auto"/>
             <w:shd w:val="clear" w:color="auto" w:fill="2E75B5"/>
             <w:vAlign w:val="center"/>
           </w:tcPr>
@@ -500,66 +500,6 @@
         </w:tc>
         <w:tc>
           <w:tcPr>
-            <w:tcW w:w="3137" w:type="dxa"/>
-            <w:vAlign w:val="center"/>
-          </w:tcPr>
-          <w:p>
-            <w:pPr>
-              <w:pBdr>
-                <w:top w:val="nil"/>
-                <w:left w:val="nil"/>
-                <w:bottom w:val="nil"/>
-                <w:right w:val="nil"/>
-                <w:between w:val="nil"/>
-              </w:pBdr>
-              <w:spacing w:after="160" w:line="259" w:lineRule="auto"/>
-              <w:ind w:left="0" w:hanging="720"/>
-              <w:jc w:val="center"/>
-              <w:rPr>
-                <w:i/>
-                <w:color w:val="FF0000"/>
-                <w:sz w:val="20"/>
-                <w:szCs w:val="20"/>
-              </w:rPr>
-            </w:pPr>
-            <w:r>
-              <w:rPr>
-                <w:sz w:val="20"/>
-                <w:szCs w:val="20"/>
-              </w:rPr>
-              <w:t>Team Lead, Technical Writer, Database/Back-End</w:t>
-            </w:r>
-          </w:p>
-        </w:tc>
-        <w:tc>
-          <w:tcPr>
-            <w:tcW w:w="4691" w:type="dxa"/>
-            <w:vAlign w:val="center"/>
-          </w:tcPr>
-          <w:p>
-            <w:pPr>
-              <w:pBdr>
-                <w:top w:val="nil"/>
-                <w:left w:val="nil"/>
-                <w:bottom w:val="nil"/>
-                <w:right w:val="nil"/>
-                <w:between w:val="nil"/>
-              </w:pBdr>
-              <w:spacing w:after="160" w:line="259" w:lineRule="auto"/>
-              <w:ind w:left="720" w:hanging="720"/>
-              <w:jc w:val="center"/>
-            </w:pPr>
-            <w:r>
-              <w:rPr>
-                <w:sz w:val="20"/>
-                <w:szCs w:val="20"/>
-              </w:rPr>
-              <w:t>Front-End Developer, Technical Writer, Database/Back-End Developer</w:t>
-            </w:r>
-          </w:p>
-        </w:tc>
-        <w:tc>
-          <w:tcPr>
             <w:tcW w:w="0" w:type="auto"/>
             <w:vAlign w:val="center"/>
           </w:tcPr>
@@ -574,9 +514,7 @@
               </w:pBdr>
               <w:spacing w:after="160" w:line="259" w:lineRule="auto"/>
               <w:ind w:left="0" w:hanging="720"/>
-              <w:jc w:val="center"/>
-              <w:rPr>
-                <w:i/>
+              <w:rPr>
                 <w:color w:val="FF0000"/>
                 <w:sz w:val="20"/>
                 <w:szCs w:val="20"/>
@@ -587,7 +525,14 @@
                 <w:sz w:val="20"/>
                 <w:szCs w:val="20"/>
               </w:rPr>
-              <w:t>Technical Writer, Database/Back-End Developer</w:t>
+              <w:t xml:space="preserve">                </w:t>
+            </w:r>
+            <w:r>
+              <w:rPr>
+                <w:sz w:val="20"/>
+                <w:szCs w:val="20"/>
+              </w:rPr>
+              <w:t>Team Lead, Technical Writer, Database/Back-End</w:t>
             </w:r>
           </w:p>
         </w:tc>
@@ -606,15 +551,84 @@
                 <w:between w:val="nil"/>
               </w:pBdr>
               <w:spacing w:after="160" w:line="259" w:lineRule="auto"/>
-              <w:ind w:left="0" w:hanging="720"/>
-              <w:jc w:val="center"/>
-              <w:rPr>
-                <w:i/>
+              <w:ind w:left="0" w:firstLine="0"/>
+            </w:pPr>
+            <w:r>
+              <w:rPr>
+                <w:sz w:val="20"/>
+                <w:szCs w:val="20"/>
+              </w:rPr>
+              <w:t>Front-End Developer, Technical Writer, Database/Back-End Developer</w:t>
+            </w:r>
+          </w:p>
+        </w:tc>
+        <w:tc>
+          <w:tcPr>
+            <w:tcW w:w="0" w:type="auto"/>
+            <w:vAlign w:val="center"/>
+          </w:tcPr>
+          <w:p>
+            <w:pPr>
+              <w:pBdr>
+                <w:top w:val="nil"/>
+                <w:left w:val="nil"/>
+                <w:bottom w:val="nil"/>
+                <w:right w:val="nil"/>
+                <w:between w:val="nil"/>
+              </w:pBdr>
+              <w:spacing w:after="160" w:line="259" w:lineRule="auto"/>
+              <w:ind w:left="0" w:hanging="720"/>
+              <w:rPr>
                 <w:color w:val="FF0000"/>
                 <w:sz w:val="20"/>
                 <w:szCs w:val="20"/>
               </w:rPr>
             </w:pPr>
+            <w:r>
+              <w:rPr>
+                <w:sz w:val="20"/>
+                <w:szCs w:val="20"/>
+              </w:rPr>
+              <w:t xml:space="preserve">               </w:t>
+            </w:r>
+            <w:r>
+              <w:rPr>
+                <w:sz w:val="20"/>
+                <w:szCs w:val="20"/>
+              </w:rPr>
+              <w:t>Technical Writer, Database/Back-End Developer</w:t>
+            </w:r>
+          </w:p>
+        </w:tc>
+        <w:tc>
+          <w:tcPr>
+            <w:tcW w:w="0" w:type="auto"/>
+            <w:vAlign w:val="center"/>
+          </w:tcPr>
+          <w:p>
+            <w:pPr>
+              <w:pBdr>
+                <w:top w:val="nil"/>
+                <w:left w:val="nil"/>
+                <w:bottom w:val="nil"/>
+                <w:right w:val="nil"/>
+                <w:between w:val="nil"/>
+              </w:pBdr>
+              <w:spacing w:after="160" w:line="259" w:lineRule="auto"/>
+              <w:ind w:left="0" w:hanging="720"/>
+              <w:rPr>
+                <w:color w:val="FF0000"/>
+                <w:sz w:val="20"/>
+                <w:szCs w:val="20"/>
+              </w:rPr>
+            </w:pPr>
+            <w:r>
+              <w:rPr>
+                <w:sz w:val="20"/>
+                <w:szCs w:val="20"/>
+              </w:rPr>
+              <w:t xml:space="preserve">                </w:t>
+            </w:r>
             <w:r>
               <w:rPr>
                 <w:sz w:val="20"/>
@@ -652,72 +666,6 @@
         </w:tc>
         <w:tc>
           <w:tcPr>
-            <w:tcW w:w="3137" w:type="dxa"/>
-            <w:shd w:val="clear" w:color="auto" w:fill="auto"/>
-            <w:vAlign w:val="center"/>
-          </w:tcPr>
-          <w:p>
-            <w:pPr>
-              <w:pBdr>
-                <w:top w:val="nil"/>
-                <w:left w:val="nil"/>
-                <w:bottom w:val="nil"/>
-                <w:right w:val="nil"/>
-                <w:between w:val="nil"/>
-              </w:pBdr>
-              <w:spacing w:after="160" w:line="259" w:lineRule="auto"/>
-              <w:ind w:left="0" w:hanging="720"/>
-              <w:jc w:val="center"/>
-              <w:rPr>
-                <w:sz w:val="20"/>
-                <w:szCs w:val="20"/>
-              </w:rPr>
-            </w:pPr>
-            <w:r>
-              <w:rPr>
-                <w:i/>
-                <w:sz w:val="20"/>
-                <w:szCs w:val="20"/>
-              </w:rPr>
-              <w:t>Front End Developer, Technical Writer</w:t>
-            </w:r>
-          </w:p>
-        </w:tc>
-        <w:tc>
-          <w:tcPr>
-            <w:tcW w:w="4691" w:type="dxa"/>
-            <w:shd w:val="clear" w:color="auto" w:fill="auto"/>
-            <w:vAlign w:val="center"/>
-          </w:tcPr>
-          <w:p>
-            <w:pPr>
-              <w:pBdr>
-                <w:top w:val="nil"/>
-                <w:left w:val="nil"/>
-                <w:bottom w:val="nil"/>
-                <w:right w:val="nil"/>
-                <w:between w:val="nil"/>
-              </w:pBdr>
-              <w:spacing w:after="160" w:line="259" w:lineRule="auto"/>
-              <w:ind w:left="0" w:hanging="720"/>
-              <w:jc w:val="center"/>
-              <w:rPr>
-                <w:sz w:val="20"/>
-                <w:szCs w:val="20"/>
-              </w:rPr>
-            </w:pPr>
-            <w:r>
-              <w:rPr>
-                <w:i/>
-                <w:sz w:val="20"/>
-                <w:szCs w:val="20"/>
-              </w:rPr>
-              <w:t>Team Lead, Technical Writer</w:t>
-            </w:r>
-          </w:p>
-        </w:tc>
-        <w:tc>
-          <w:tcPr>
             <w:tcW w:w="0" w:type="auto"/>
             <w:shd w:val="clear" w:color="auto" w:fill="auto"/>
             <w:vAlign w:val="center"/>
@@ -733,15 +681,103 @@
               </w:pBdr>
               <w:spacing w:after="160" w:line="259" w:lineRule="auto"/>
               <w:ind w:left="0" w:hanging="720"/>
-              <w:jc w:val="center"/>
-              <w:rPr>
-                <w:sz w:val="20"/>
-                <w:szCs w:val="20"/>
-              </w:rPr>
-            </w:pPr>
-            <w:r>
-              <w:rPr>
-                <w:i/>
+              <w:rPr>
+                <w:sz w:val="20"/>
+                <w:szCs w:val="20"/>
+              </w:rPr>
+            </w:pPr>
+            <w:r>
+              <w:rPr>
+                <w:sz w:val="20"/>
+                <w:szCs w:val="20"/>
+              </w:rPr>
+              <w:t xml:space="preserve">                </w:t>
+            </w:r>
+            <w:r>
+              <w:rPr>
+                <w:sz w:val="20"/>
+                <w:szCs w:val="20"/>
+              </w:rPr>
+              <w:t>Front End Developer, Technical Writer</w:t>
+            </w:r>
+          </w:p>
+        </w:tc>
+        <w:tc>
+          <w:tcPr>
+            <w:tcW w:w="0" w:type="auto"/>
+            <w:shd w:val="clear" w:color="auto" w:fill="auto"/>
+            <w:vAlign w:val="center"/>
+          </w:tcPr>
+          <w:p>
+            <w:pPr>
+              <w:pBdr>
+                <w:top w:val="nil"/>
+                <w:left w:val="nil"/>
+                <w:bottom w:val="nil"/>
+                <w:right w:val="nil"/>
+                <w:between w:val="nil"/>
+              </w:pBdr>
+              <w:spacing w:after="160" w:line="259" w:lineRule="auto"/>
+              <w:ind w:left="0" w:hanging="720"/>
+              <w:rPr>
+                <w:sz w:val="20"/>
+                <w:szCs w:val="20"/>
+              </w:rPr>
+            </w:pPr>
+            <w:r>
+              <w:rPr>
+                <w:sz w:val="20"/>
+                <w:szCs w:val="20"/>
+              </w:rPr>
+              <w:t xml:space="preserve">Team </w:t>
+            </w:r>
+            <w:r>
+              <w:rPr>
+                <w:sz w:val="20"/>
+                <w:szCs w:val="20"/>
+              </w:rPr>
+              <w:t xml:space="preserve">     </w:t>
+            </w:r>
+            <w:r>
+              <w:rPr>
+                <w:sz w:val="20"/>
+                <w:szCs w:val="20"/>
+              </w:rPr>
+              <w:t>Lead, Technical Writer</w:t>
+            </w:r>
+          </w:p>
+        </w:tc>
+        <w:tc>
+          <w:tcPr>
+            <w:tcW w:w="0" w:type="auto"/>
+            <w:shd w:val="clear" w:color="auto" w:fill="auto"/>
+            <w:vAlign w:val="center"/>
+          </w:tcPr>
+          <w:p>
+            <w:pPr>
+              <w:pBdr>
+                <w:top w:val="nil"/>
+                <w:left w:val="nil"/>
+                <w:bottom w:val="nil"/>
+                <w:right w:val="nil"/>
+                <w:between w:val="nil"/>
+              </w:pBdr>
+              <w:spacing w:after="160" w:line="259" w:lineRule="auto"/>
+              <w:ind w:left="0" w:hanging="720"/>
+              <w:rPr>
+                <w:sz w:val="20"/>
+                <w:szCs w:val="20"/>
+              </w:rPr>
+            </w:pPr>
+            <w:r>
+              <w:rPr>
+                <w:sz w:val="20"/>
+                <w:szCs w:val="20"/>
+              </w:rPr>
+              <w:t xml:space="preserve">                </w:t>
+            </w:r>
+            <w:r>
+              <w:rPr>
                 <w:sz w:val="20"/>
                 <w:szCs w:val="20"/>
               </w:rPr>
@@ -765,15 +801,20 @@
               </w:pBdr>
               <w:spacing w:after="160" w:line="259" w:lineRule="auto"/>
               <w:ind w:left="0" w:hanging="720"/>
-              <w:jc w:val="center"/>
-              <w:rPr>
-                <w:sz w:val="20"/>
-                <w:szCs w:val="20"/>
-              </w:rPr>
-            </w:pPr>
-            <w:r>
-              <w:rPr>
-                <w:i/>
+              <w:rPr>
+                <w:sz w:val="20"/>
+                <w:szCs w:val="20"/>
+              </w:rPr>
+            </w:pPr>
+            <w:r>
+              <w:rPr>
+                <w:sz w:val="20"/>
+                <w:szCs w:val="20"/>
+              </w:rPr>
+              <w:t xml:space="preserve">                </w:t>
+            </w:r>
+            <w:r>
+              <w:rPr>
                 <w:sz w:val="20"/>
                 <w:szCs w:val="20"/>
               </w:rPr>
@@ -811,68 +852,6 @@
         </w:tc>
         <w:tc>
           <w:tcPr>
-            <w:tcW w:w="3137" w:type="dxa"/>
-            <w:vAlign w:val="center"/>
-          </w:tcPr>
-          <w:p>
-            <w:pPr>
-              <w:pBdr>
-                <w:top w:val="nil"/>
-                <w:left w:val="nil"/>
-                <w:bottom w:val="nil"/>
-                <w:right w:val="nil"/>
-                <w:between w:val="nil"/>
-              </w:pBdr>
-              <w:spacing w:after="160" w:line="259" w:lineRule="auto"/>
-              <w:ind w:left="0" w:hanging="720"/>
-              <w:jc w:val="center"/>
-              <w:rPr>
-                <w:sz w:val="20"/>
-                <w:szCs w:val="20"/>
-              </w:rPr>
-            </w:pPr>
-            <w:r>
-              <w:rPr>
-                <w:sz w:val="20"/>
-                <w:szCs w:val="20"/>
-              </w:rPr>
-              <w:t>Front-End/Middleware</w:t>
-            </w:r>
-          </w:p>
-        </w:tc>
-        <w:tc>
-          <w:tcPr>
-            <w:tcW w:w="4691" w:type="dxa"/>
-            <w:vAlign w:val="center"/>
-          </w:tcPr>
-          <w:p>
-            <w:pPr>
-              <w:pBdr>
-                <w:top w:val="nil"/>
-                <w:left w:val="nil"/>
-                <w:bottom w:val="nil"/>
-                <w:right w:val="nil"/>
-                <w:between w:val="nil"/>
-              </w:pBdr>
-              <w:spacing w:after="160" w:line="259" w:lineRule="auto"/>
-              <w:ind w:left="0" w:hanging="720"/>
-              <w:jc w:val="center"/>
-              <w:rPr>
-                <w:sz w:val="20"/>
-                <w:szCs w:val="20"/>
-              </w:rPr>
-            </w:pPr>
-            <w:r>
-              <w:rPr>
-                <w:sz w:val="20"/>
-                <w:szCs w:val="20"/>
-              </w:rPr>
-              <w:t>Technical Writing</w:t>
-            </w:r>
-          </w:p>
-        </w:tc>
-        <w:tc>
-          <w:tcPr>
             <w:tcW w:w="0" w:type="auto"/>
             <w:vAlign w:val="center"/>
           </w:tcPr>
@@ -887,18 +866,24 @@
               </w:pBdr>
               <w:spacing w:after="160" w:line="259" w:lineRule="auto"/>
               <w:ind w:left="0" w:hanging="720"/>
-              <w:jc w:val="center"/>
-              <w:rPr>
-                <w:sz w:val="20"/>
-                <w:szCs w:val="20"/>
-              </w:rPr>
-            </w:pPr>
-            <w:r>
-              <w:rPr>
-                <w:sz w:val="20"/>
-                <w:szCs w:val="20"/>
-              </w:rPr>
-              <w:t>Middleware - PHP, Team Lead</w:t>
+              <w:rPr>
+                <w:sz w:val="20"/>
+                <w:szCs w:val="20"/>
+              </w:rPr>
+            </w:pPr>
+            <w:r>
+              <w:rPr>
+                <w:sz w:val="20"/>
+                <w:szCs w:val="20"/>
+              </w:rPr>
+              <w:t xml:space="preserve">                </w:t>
+            </w:r>
+            <w:r>
+              <w:rPr>
+                <w:sz w:val="20"/>
+                <w:szCs w:val="20"/>
+              </w:rPr>
+              <w:t>Front-End/Middleware</w:t>
             </w:r>
           </w:p>
         </w:tc>
@@ -918,12 +903,92 @@
               </w:pBdr>
               <w:spacing w:after="160" w:line="259" w:lineRule="auto"/>
               <w:ind w:left="0" w:hanging="720"/>
-              <w:jc w:val="center"/>
-              <w:rPr>
-                <w:sz w:val="20"/>
-                <w:szCs w:val="20"/>
-              </w:rPr>
-            </w:pPr>
+              <w:rPr>
+                <w:sz w:val="20"/>
+                <w:szCs w:val="20"/>
+              </w:rPr>
+            </w:pPr>
+            <w:r>
+              <w:rPr>
+                <w:sz w:val="20"/>
+                <w:szCs w:val="20"/>
+              </w:rPr>
+              <w:t xml:space="preserve">                </w:t>
+            </w:r>
+            <w:r>
+              <w:rPr>
+                <w:sz w:val="20"/>
+                <w:szCs w:val="20"/>
+              </w:rPr>
+              <w:t>Technical Writing</w:t>
+            </w:r>
+          </w:p>
+        </w:tc>
+        <w:tc>
+          <w:tcPr>
+            <w:tcW w:w="0" w:type="auto"/>
+            <w:vAlign w:val="center"/>
+          </w:tcPr>
+          <w:p>
+            <w:pPr>
+              <w:pBdr>
+                <w:top w:val="nil"/>
+                <w:left w:val="nil"/>
+                <w:bottom w:val="nil"/>
+                <w:right w:val="nil"/>
+                <w:between w:val="nil"/>
+              </w:pBdr>
+              <w:spacing w:after="160" w:line="259" w:lineRule="auto"/>
+              <w:ind w:left="0" w:hanging="720"/>
+              <w:rPr>
+                <w:sz w:val="20"/>
+                <w:szCs w:val="20"/>
+              </w:rPr>
+            </w:pPr>
+            <w:r>
+              <w:rPr>
+                <w:sz w:val="20"/>
+                <w:szCs w:val="20"/>
+              </w:rPr>
+              <w:t xml:space="preserve">                </w:t>
+            </w:r>
+            <w:r>
+              <w:rPr>
+                <w:sz w:val="20"/>
+                <w:szCs w:val="20"/>
+              </w:rPr>
+              <w:t>Middleware - PHP, Team Lead</w:t>
+            </w:r>
+          </w:p>
+        </w:tc>
+        <w:tc>
+          <w:tcPr>
+            <w:tcW w:w="0" w:type="auto"/>
+            <w:vAlign w:val="center"/>
+          </w:tcPr>
+          <w:p>
+            <w:pPr>
+              <w:pBdr>
+                <w:top w:val="nil"/>
+                <w:left w:val="nil"/>
+                <w:bottom w:val="nil"/>
+                <w:right w:val="nil"/>
+                <w:between w:val="nil"/>
+              </w:pBdr>
+              <w:spacing w:after="160" w:line="259" w:lineRule="auto"/>
+              <w:ind w:left="0" w:hanging="720"/>
+              <w:rPr>
+                <w:sz w:val="20"/>
+                <w:szCs w:val="20"/>
+              </w:rPr>
+            </w:pPr>
+            <w:r>
+              <w:rPr>
+                <w:sz w:val="20"/>
+                <w:szCs w:val="20"/>
+              </w:rPr>
+              <w:t xml:space="preserve">                </w:t>
+            </w:r>
             <w:r>
               <w:rPr>
                 <w:sz w:val="20"/>
@@ -961,7 +1026,7 @@
         </w:tc>
         <w:tc>
           <w:tcPr>
-            <w:tcW w:w="3137" w:type="dxa"/>
+            <w:tcW w:w="0" w:type="auto"/>
             <w:shd w:val="clear" w:color="auto" w:fill="auto"/>
             <w:vAlign w:val="center"/>
           </w:tcPr>
@@ -986,7 +1051,7 @@
         </w:tc>
         <w:tc>
           <w:tcPr>
-            <w:tcW w:w="4691" w:type="dxa"/>
+            <w:tcW w:w="0" w:type="auto"/>
             <w:shd w:val="clear" w:color="auto" w:fill="auto"/>
             <w:vAlign w:val="center"/>
           </w:tcPr>
@@ -1088,7 +1153,7 @@
         </w:tc>
         <w:tc>
           <w:tcPr>
-            <w:tcW w:w="3137" w:type="dxa"/>
+            <w:tcW w:w="0" w:type="auto"/>
             <w:vAlign w:val="center"/>
           </w:tcPr>
           <w:p>
@@ -1112,7 +1177,7 @@
         </w:tc>
         <w:tc>
           <w:tcPr>
-            <w:tcW w:w="4691" w:type="dxa"/>
+            <w:tcW w:w="0" w:type="auto"/>
             <w:vAlign w:val="center"/>
           </w:tcPr>
           <w:p>
@@ -1210,7 +1275,7 @@
         </w:tc>
         <w:tc>
           <w:tcPr>
-            <w:tcW w:w="3137" w:type="dxa"/>
+            <w:tcW w:w="0" w:type="auto"/>
             <w:shd w:val="clear" w:color="auto" w:fill="auto"/>
             <w:vAlign w:val="center"/>
           </w:tcPr>
@@ -1235,7 +1300,7 @@
         </w:tc>
         <w:tc>
           <w:tcPr>
-            <w:tcW w:w="4691" w:type="dxa"/>
+            <w:tcW w:w="0" w:type="auto"/>
             <w:shd w:val="clear" w:color="auto" w:fill="auto"/>
             <w:vAlign w:val="center"/>
           </w:tcPr>
@@ -1337,7 +1402,7 @@
         </w:tc>
         <w:tc>
           <w:tcPr>
-            <w:tcW w:w="3137" w:type="dxa"/>
+            <w:tcW w:w="0" w:type="auto"/>
             <w:vAlign w:val="center"/>
           </w:tcPr>
           <w:p>
@@ -1361,7 +1426,7 @@
         </w:tc>
         <w:tc>
           <w:tcPr>
-            <w:tcW w:w="4691" w:type="dxa"/>
+            <w:tcW w:w="0" w:type="auto"/>
             <w:vAlign w:val="center"/>
           </w:tcPr>
           <w:p>
@@ -1455,58 +1520,6 @@
               </w:rPr>
               <w:t>08</w:t>
             </w:r>
-            <w:bookmarkStart w:id="0" w:name="_GoBack"/>
-            <w:bookmarkEnd w:id="0"/>
-          </w:p>
-        </w:tc>
-        <w:tc>
-          <w:tcPr>
-            <w:tcW w:w="3137" w:type="dxa"/>
-            <w:shd w:val="clear" w:color="auto" w:fill="auto"/>
-            <w:vAlign w:val="center"/>
-          </w:tcPr>
-          <w:p>
-            <w:pPr>
-              <w:pBdr>
-                <w:top w:val="nil"/>
-                <w:left w:val="nil"/>
-                <w:bottom w:val="nil"/>
-                <w:right w:val="nil"/>
-                <w:between w:val="nil"/>
-              </w:pBdr>
-              <w:spacing w:after="160" w:line="259" w:lineRule="auto"/>
-              <w:ind w:left="0" w:hanging="720"/>
-              <w:jc w:val="center"/>
-              <w:rPr>
-                <w:sz w:val="20"/>
-                <w:szCs w:val="20"/>
-              </w:rPr>
-            </w:pPr>
-          </w:p>
-        </w:tc>
-        <w:tc>
-          <w:tcPr>
-            <w:tcW w:w="4691" w:type="dxa"/>
-            <w:shd w:val="clear" w:color="auto" w:fill="auto"/>
-            <w:vAlign w:val="center"/>
-          </w:tcPr>
-          <w:p>
-            <w:pPr>
-              <w:pBdr>
-                <w:top w:val="nil"/>
-                <w:left w:val="nil"/>
-                <w:bottom w:val="nil"/>
-                <w:right w:val="nil"/>
-                <w:between w:val="nil"/>
-              </w:pBdr>
-              <w:spacing w:after="160" w:line="259" w:lineRule="auto"/>
-              <w:ind w:left="0" w:hanging="720"/>
-              <w:jc w:val="center"/>
-              <w:rPr>
-                <w:sz w:val="20"/>
-                <w:szCs w:val="20"/>
-              </w:rPr>
-            </w:pPr>
           </w:p>
         </w:tc>
         <w:tc>
@@ -1537,6 +1550,56 @@
         <w:tc>
           <w:tcPr>
             <w:tcW w:w="0" w:type="auto"/>
+            <w:shd w:val="clear" w:color="auto" w:fill="auto"/>
+            <w:vAlign w:val="center"/>
+          </w:tcPr>
+          <w:p>
+            <w:pPr>
+              <w:pBdr>
+                <w:top w:val="nil"/>
+                <w:left w:val="nil"/>
+                <w:bottom w:val="nil"/>
+                <w:right w:val="nil"/>
+                <w:between w:val="nil"/>
+              </w:pBdr>
+              <w:spacing w:after="160" w:line="259" w:lineRule="auto"/>
+              <w:ind w:left="0" w:hanging="720"/>
+              <w:jc w:val="center"/>
+              <w:rPr>
+                <w:sz w:val="20"/>
+                <w:szCs w:val="20"/>
+              </w:rPr>
+            </w:pPr>
+          </w:p>
+        </w:tc>
+        <w:tc>
+          <w:tcPr>
+            <w:tcW w:w="0" w:type="auto"/>
+            <w:shd w:val="clear" w:color="auto" w:fill="auto"/>
+            <w:vAlign w:val="center"/>
+          </w:tcPr>
+          <w:p>
+            <w:pPr>
+              <w:pBdr>
+                <w:top w:val="nil"/>
+                <w:left w:val="nil"/>
+                <w:bottom w:val="nil"/>
+                <w:right w:val="nil"/>
+                <w:between w:val="nil"/>
+              </w:pBdr>
+              <w:spacing w:after="160" w:line="259" w:lineRule="auto"/>
+              <w:ind w:left="0" w:hanging="720"/>
+              <w:jc w:val="center"/>
+              <w:rPr>
+                <w:sz w:val="20"/>
+                <w:szCs w:val="20"/>
+              </w:rPr>
+            </w:pPr>
+          </w:p>
+        </w:tc>
+        <w:tc>
+          <w:tcPr>
+            <w:tcW w:w="0" w:type="auto"/>
             <w:vAlign w:val="center"/>
           </w:tcPr>
           <w:p>
@@ -1560,6 +1623,26 @@
         </w:tc>
       </w:tr>
     </w:tbl>
+    <w:p>
+      <w:pPr>
+        <w:rPr>
+          <w:i/>
+          <w:color w:val="FF0000"/>
+          <w:sz w:val="24"/>
+          <w:szCs w:val="24"/>
+        </w:rPr>
+      </w:pPr>
+    </w:p>
+    <w:p>
+      <w:pPr>
+        <w:rPr>
+          <w:i/>
+          <w:color w:val="FF0000"/>
+          <w:sz w:val="24"/>
+          <w:szCs w:val="24"/>
+        </w:rPr>
+      </w:pPr>
+    </w:p>
     <w:p>
       <w:pPr>
         <w:rPr>
@@ -1623,6 +1706,7 @@
                 <w:sz w:val="24"/>
                 <w:szCs w:val="24"/>
               </w:rPr>
+              <w:lastRenderedPageBreak/>
               <w:t>Weekly Project Summary</w:t>
             </w:r>
           </w:p>
@@ -1645,14 +1729,12 @@
               <w:spacing w:line="259" w:lineRule="auto"/>
               <w:ind w:left="0" w:hanging="720"/>
               <w:rPr>
-                <w:i/>
-                <w:sz w:val="20"/>
-                <w:szCs w:val="20"/>
-              </w:rPr>
-            </w:pPr>
-            <w:r>
-              <w:rPr>
-                <w:i/>
+                <w:sz w:val="20"/>
+                <w:szCs w:val="20"/>
+              </w:rPr>
+            </w:pPr>
+            <w:r>
+              <w:rPr>
                 <w:sz w:val="20"/>
                 <w:szCs w:val="20"/>
               </w:rPr>
@@ -1660,7 +1742,6 @@
             </w:r>
             <w:r>
               <w:rPr>
-                <w:i/>
                 <w:sz w:val="20"/>
                 <w:szCs w:val="20"/>
               </w:rPr>
@@ -1668,7 +1749,6 @@
             </w:r>
             <w:r>
               <w:rPr>
-                <w:i/>
                 <w:sz w:val="20"/>
                 <w:szCs w:val="20"/>
               </w:rPr>
@@ -1676,7 +1756,6 @@
             </w:r>
             <w:r>
               <w:rPr>
-                <w:i/>
                 <w:sz w:val="20"/>
                 <w:szCs w:val="20"/>
               </w:rPr>
@@ -2024,6 +2103,7 @@
               </w:pBdr>
               <w:spacing w:after="160" w:line="259" w:lineRule="auto"/>
               <w:ind w:left="0" w:hanging="720"/>
+              <w:jc w:val="center"/>
               <w:rPr>
                 <w:sz w:val="20"/>
                 <w:szCs w:val="20"/>
@@ -2207,6 +2287,7 @@
               </w:pBdr>
               <w:spacing w:after="160" w:line="259" w:lineRule="auto"/>
               <w:ind w:left="0" w:hanging="720"/>
+              <w:jc w:val="center"/>
               <w:rPr>
                 <w:sz w:val="20"/>
                 <w:szCs w:val="20"/>
@@ -2386,6 +2467,7 @@
               </w:pBdr>
               <w:spacing w:after="160" w:line="259" w:lineRule="auto"/>
               <w:ind w:left="0" w:hanging="720"/>
+              <w:jc w:val="center"/>
               <w:rPr>
                 <w:sz w:val="20"/>
                 <w:szCs w:val="20"/>
@@ -2554,6 +2636,7 @@
               </w:pBdr>
               <w:spacing w:after="160" w:line="259" w:lineRule="auto"/>
               <w:ind w:left="0" w:hanging="720"/>
+              <w:jc w:val="center"/>
               <w:rPr>
                 <w:sz w:val="20"/>
                 <w:szCs w:val="20"/>
@@ -2726,6 +2809,7 @@
               </w:pBdr>
               <w:spacing w:after="160" w:line="259" w:lineRule="auto"/>
               <w:ind w:left="0" w:hanging="720"/>
+              <w:jc w:val="center"/>
               <w:rPr>
                 <w:sz w:val="20"/>
                 <w:szCs w:val="20"/>
@@ -2894,6 +2978,7 @@
               </w:pBdr>
               <w:spacing w:after="160" w:line="259" w:lineRule="auto"/>
               <w:ind w:left="0" w:hanging="720"/>
+              <w:jc w:val="center"/>
               <w:rPr>
                 <w:sz w:val="20"/>
                 <w:szCs w:val="20"/>
@@ -3066,6 +3151,7 @@
               </w:pBdr>
               <w:spacing w:after="160" w:line="259" w:lineRule="auto"/>
               <w:ind w:left="0" w:hanging="720"/>
+              <w:jc w:val="center"/>
               <w:rPr>
                 <w:sz w:val="20"/>
                 <w:szCs w:val="20"/>
@@ -3232,6 +3318,7 @@
               </w:pBdr>
               <w:spacing w:after="160" w:line="259" w:lineRule="auto"/>
               <w:ind w:left="0" w:hanging="720"/>
+              <w:jc w:val="center"/>
               <w:rPr>
                 <w:sz w:val="20"/>
                 <w:szCs w:val="20"/>
@@ -3401,6 +3488,7 @@
               </w:pBdr>
               <w:spacing w:after="160" w:line="259" w:lineRule="auto"/>
               <w:ind w:left="0" w:hanging="720"/>
+              <w:jc w:val="center"/>
               <w:rPr>
                 <w:sz w:val="20"/>
                 <w:szCs w:val="20"/>
@@ -3530,6 +3618,54 @@
         </w:tc>
       </w:tr>
     </w:tbl>
+    <w:p>
+      <w:pPr>
+        <w:rPr>
+          <w:sz w:val="24"/>
+          <w:szCs w:val="24"/>
+        </w:rPr>
+      </w:pPr>
+    </w:p>
+    <w:p>
+      <w:pPr>
+        <w:rPr>
+          <w:sz w:val="24"/>
+          <w:szCs w:val="24"/>
+        </w:rPr>
+      </w:pPr>
+    </w:p>
+    <w:p>
+      <w:pPr>
+        <w:rPr>
+          <w:sz w:val="24"/>
+          <w:szCs w:val="24"/>
+        </w:rPr>
+      </w:pPr>
+    </w:p>
+    <w:p>
+      <w:pPr>
+        <w:rPr>
+          <w:sz w:val="24"/>
+          <w:szCs w:val="24"/>
+        </w:rPr>
+      </w:pPr>
+    </w:p>
+    <w:p>
+      <w:pPr>
+        <w:rPr>
+          <w:sz w:val="24"/>
+          <w:szCs w:val="24"/>
+        </w:rPr>
+      </w:pPr>
+    </w:p>
+    <w:p>
+      <w:pPr>
+        <w:rPr>
+          <w:sz w:val="24"/>
+          <w:szCs w:val="24"/>
+        </w:rPr>
+      </w:pPr>
+    </w:p>
     <w:p>
       <w:pPr>
         <w:rPr>
@@ -3603,7 +3739,6 @@
               <w:spacing w:line="259" w:lineRule="auto"/>
               <w:ind w:left="0" w:firstLine="0"/>
               <w:rPr>
-                <w:i/>
                 <w:sz w:val="20"/>
                 <w:szCs w:val="20"/>
               </w:rPr>
@@ -3625,34 +3760,16 @@
               <w:spacing w:line="259" w:lineRule="auto"/>
               <w:contextualSpacing/>
               <w:rPr>
-                <w:i/>
-                <w:sz w:val="20"/>
-                <w:szCs w:val="20"/>
-              </w:rPr>
-            </w:pPr>
-            <w:r>
-              <w:rPr>
-                <w:i/>
-                <w:sz w:val="20"/>
-                <w:szCs w:val="20"/>
-              </w:rPr>
-              <w:t xml:space="preserve">Week </w:t>
-            </w:r>
-            <w:r>
-              <w:rPr>
-                <w:i/>
-                <w:sz w:val="20"/>
-                <w:szCs w:val="20"/>
-              </w:rPr>
-              <w:t>2</w:t>
-            </w:r>
-            <w:r>
-              <w:rPr>
-                <w:i/>
-                <w:sz w:val="20"/>
-                <w:szCs w:val="20"/>
-              </w:rPr>
-              <w:t xml:space="preserve"> Status Complete</w:t>
+                <w:sz w:val="20"/>
+                <w:szCs w:val="20"/>
+              </w:rPr>
+            </w:pPr>
+            <w:r>
+              <w:rPr>
+                <w:sz w:val="20"/>
+                <w:szCs w:val="20"/>
+              </w:rPr>
+              <w:t>Week 2 Status Complete</w:t>
             </w:r>
           </w:p>
           <w:p>
@@ -3671,36 +3788,16 @@
               <w:spacing w:line="259" w:lineRule="auto"/>
               <w:contextualSpacing/>
               <w:rPr>
-                <w:i/>
-                <w:sz w:val="20"/>
-                <w:szCs w:val="20"/>
-              </w:rPr>
-            </w:pPr>
-            <w:r>
-              <w:rPr>
-                <w:i/>
-                <w:sz w:val="20"/>
-                <w:szCs w:val="20"/>
-              </w:rPr>
-              <w:t xml:space="preserve">Database populated with meaningful data </w:t>
-            </w:r>
-            <w:proofErr w:type="gramStart"/>
-            <w:r>
-              <w:rPr>
-                <w:i/>
-                <w:sz w:val="20"/>
-                <w:szCs w:val="20"/>
-              </w:rPr>
-              <w:t>( Products</w:t>
-            </w:r>
-            <w:proofErr w:type="gramEnd"/>
-            <w:r>
-              <w:rPr>
-                <w:i/>
-                <w:sz w:val="20"/>
-                <w:szCs w:val="20"/>
-              </w:rPr>
-              <w:t>, Categories, Customers )</w:t>
+                <w:sz w:val="20"/>
+                <w:szCs w:val="20"/>
+              </w:rPr>
+            </w:pPr>
+            <w:r>
+              <w:rPr>
+                <w:sz w:val="20"/>
+                <w:szCs w:val="20"/>
+              </w:rPr>
+              <w:t>Database populated with meaningful data ( Products, Categories, Customers )</w:t>
             </w:r>
           </w:p>
           <w:p>
@@ -3719,14 +3816,12 @@
               <w:spacing w:line="259" w:lineRule="auto"/>
               <w:contextualSpacing/>
               <w:rPr>
-                <w:i/>
-                <w:sz w:val="20"/>
-                <w:szCs w:val="20"/>
-              </w:rPr>
-            </w:pPr>
-            <w:r>
-              <w:rPr>
-                <w:i/>
+                <w:sz w:val="20"/>
+                <w:szCs w:val="20"/>
+              </w:rPr>
+            </w:pPr>
+            <w:r>
+              <w:rPr>
                 <w:sz w:val="20"/>
                 <w:szCs w:val="20"/>
               </w:rPr>
@@ -3749,14 +3844,12 @@
               <w:spacing w:line="259" w:lineRule="auto"/>
               <w:contextualSpacing/>
               <w:rPr>
-                <w:i/>
-                <w:sz w:val="20"/>
-                <w:szCs w:val="20"/>
-              </w:rPr>
-            </w:pPr>
-            <w:r>
-              <w:rPr>
-                <w:i/>
+                <w:sz w:val="20"/>
+                <w:szCs w:val="20"/>
+              </w:rPr>
+            </w:pPr>
+            <w:r>
+              <w:rPr>
                 <w:sz w:val="20"/>
                 <w:szCs w:val="20"/>
               </w:rPr>
@@ -3779,14 +3872,12 @@
               <w:spacing w:line="259" w:lineRule="auto"/>
               <w:contextualSpacing/>
               <w:rPr>
-                <w:i/>
-                <w:sz w:val="20"/>
-                <w:szCs w:val="20"/>
-              </w:rPr>
-            </w:pPr>
-            <w:r>
-              <w:rPr>
-                <w:i/>
+                <w:sz w:val="20"/>
+                <w:szCs w:val="20"/>
+              </w:rPr>
+            </w:pPr>
+            <w:r>
+              <w:rPr>
                 <w:sz w:val="20"/>
                 <w:szCs w:val="20"/>
               </w:rPr>
@@ -3824,6 +3915,22 @@
         </w:tc>
       </w:tr>
     </w:tbl>
+    <w:p>
+      <w:pPr>
+        <w:rPr>
+          <w:sz w:val="24"/>
+          <w:szCs w:val="24"/>
+        </w:rPr>
+      </w:pPr>
+    </w:p>
+    <w:p>
+      <w:pPr>
+        <w:rPr>
+          <w:sz w:val="24"/>
+          <w:szCs w:val="24"/>
+        </w:rPr>
+      </w:pPr>
+    </w:p>
     <w:p>
       <w:pPr>
         <w:rPr>
@@ -4037,7 +4144,6 @@
               </w:pBdr>
               <w:spacing w:after="160" w:line="259" w:lineRule="auto"/>
               <w:ind w:left="720" w:hanging="720"/>
-              <w:jc w:val="right"/>
               <w:rPr>
                 <w:sz w:val="20"/>
                 <w:szCs w:val="20"/>
@@ -4537,207 +4643,23 @@
           </w:p>
         </w:tc>
       </w:tr>
-      <w:tr>
-        <w:trPr>
-          <w:cnfStyle w:val="000000100000" w:firstRow="0" w:lastRow="0" w:firstColumn="0" w:lastColumn="0" w:oddVBand="0" w:evenVBand="0" w:oddHBand="1" w:evenHBand="0" w:firstRowFirstColumn="0" w:firstRowLastColumn="0" w:lastRowFirstColumn="0" w:lastRowLastColumn="0"/>
-          <w:trHeight w:val="479"/>
-        </w:trPr>
-        <w:tc>
-          <w:tcPr>
-            <w:tcW w:w="2667" w:type="dxa"/>
-          </w:tcPr>
-          <w:p>
-            <w:pPr>
-              <w:pBdr>
-                <w:top w:val="nil"/>
-                <w:left w:val="nil"/>
-                <w:bottom w:val="nil"/>
-                <w:right w:val="nil"/>
-                <w:between w:val="nil"/>
-              </w:pBdr>
-              <w:spacing w:after="160" w:line="259" w:lineRule="auto"/>
-              <w:ind w:left="720" w:hanging="720"/>
-              <w:rPr>
-                <w:sz w:val="20"/>
-                <w:szCs w:val="20"/>
-              </w:rPr>
-            </w:pPr>
-          </w:p>
-        </w:tc>
-        <w:tc>
-          <w:tcPr>
-            <w:tcW w:w="3310" w:type="dxa"/>
-            <w:vAlign w:val="center"/>
-          </w:tcPr>
-          <w:p>
-            <w:pPr>
-              <w:pBdr>
-                <w:top w:val="nil"/>
-                <w:left w:val="nil"/>
-                <w:bottom w:val="nil"/>
-                <w:right w:val="nil"/>
-                <w:between w:val="nil"/>
-              </w:pBdr>
-              <w:spacing w:after="160" w:line="259" w:lineRule="auto"/>
-              <w:ind w:left="0" w:hanging="720"/>
-              <w:jc w:val="center"/>
-              <w:rPr>
-                <w:sz w:val="20"/>
-                <w:szCs w:val="20"/>
-              </w:rPr>
-            </w:pPr>
-          </w:p>
-        </w:tc>
-        <w:tc>
-          <w:tcPr>
-            <w:tcW w:w="0" w:type="auto"/>
-          </w:tcPr>
-          <w:p>
-            <w:pPr>
-              <w:pBdr>
-                <w:top w:val="nil"/>
-                <w:left w:val="nil"/>
-                <w:bottom w:val="nil"/>
-                <w:right w:val="nil"/>
-                <w:between w:val="nil"/>
-              </w:pBdr>
-              <w:spacing w:after="160" w:line="259" w:lineRule="auto"/>
-              <w:ind w:left="0" w:hanging="720"/>
-              <w:jc w:val="center"/>
-              <w:rPr>
-                <w:color w:val="auto"/>
-                <w:sz w:val="20"/>
-                <w:szCs w:val="20"/>
-              </w:rPr>
-            </w:pPr>
-          </w:p>
-        </w:tc>
-        <w:tc>
-          <w:tcPr>
-            <w:tcW w:w="0" w:type="auto"/>
-          </w:tcPr>
-          <w:p>
-            <w:pPr>
-              <w:pBdr>
-                <w:top w:val="nil"/>
-                <w:left w:val="nil"/>
-                <w:bottom w:val="nil"/>
-                <w:right w:val="nil"/>
-                <w:between w:val="nil"/>
-              </w:pBdr>
-              <w:spacing w:after="160" w:line="259" w:lineRule="auto"/>
-              <w:ind w:left="0" w:hanging="720"/>
-              <w:jc w:val="center"/>
-              <w:rPr>
-                <w:sz w:val="20"/>
-                <w:szCs w:val="20"/>
-              </w:rPr>
-            </w:pPr>
-          </w:p>
-        </w:tc>
-      </w:tr>
-      <w:tr>
-        <w:trPr>
-          <w:trHeight w:val="479"/>
-        </w:trPr>
-        <w:tc>
-          <w:tcPr>
-            <w:tcW w:w="2667" w:type="dxa"/>
-            <w:shd w:val="clear" w:color="auto" w:fill="auto"/>
-          </w:tcPr>
-          <w:p>
-            <w:pPr>
-              <w:pBdr>
-                <w:top w:val="nil"/>
-                <w:left w:val="nil"/>
-                <w:bottom w:val="nil"/>
-                <w:right w:val="nil"/>
-                <w:between w:val="nil"/>
-              </w:pBdr>
-              <w:spacing w:after="160" w:line="259" w:lineRule="auto"/>
-              <w:ind w:left="720" w:hanging="720"/>
-              <w:rPr>
-                <w:sz w:val="20"/>
-                <w:szCs w:val="20"/>
-              </w:rPr>
-            </w:pPr>
-          </w:p>
-        </w:tc>
-        <w:tc>
-          <w:tcPr>
-            <w:tcW w:w="3310" w:type="dxa"/>
-            <w:shd w:val="clear" w:color="auto" w:fill="auto"/>
-            <w:vAlign w:val="center"/>
-          </w:tcPr>
-          <w:p>
-            <w:pPr>
-              <w:pBdr>
-                <w:top w:val="nil"/>
-                <w:left w:val="nil"/>
-                <w:bottom w:val="nil"/>
-                <w:right w:val="nil"/>
-                <w:between w:val="nil"/>
-              </w:pBdr>
-              <w:spacing w:after="160" w:line="259" w:lineRule="auto"/>
-              <w:ind w:left="0" w:hanging="720"/>
-              <w:jc w:val="center"/>
-              <w:rPr>
-                <w:sz w:val="20"/>
-                <w:szCs w:val="20"/>
-              </w:rPr>
-            </w:pPr>
-          </w:p>
-        </w:tc>
-        <w:tc>
-          <w:tcPr>
-            <w:tcW w:w="0" w:type="auto"/>
-            <w:shd w:val="clear" w:color="auto" w:fill="auto"/>
-          </w:tcPr>
-          <w:p>
-            <w:pPr>
-              <w:pBdr>
-                <w:top w:val="nil"/>
-                <w:left w:val="nil"/>
-                <w:bottom w:val="nil"/>
-                <w:right w:val="nil"/>
-                <w:between w:val="nil"/>
-              </w:pBdr>
-              <w:spacing w:after="160" w:line="259" w:lineRule="auto"/>
-              <w:ind w:left="0" w:hanging="720"/>
-              <w:jc w:val="center"/>
-              <w:rPr>
-                <w:color w:val="auto"/>
-                <w:sz w:val="20"/>
-                <w:szCs w:val="20"/>
-              </w:rPr>
-            </w:pPr>
-          </w:p>
-        </w:tc>
-        <w:tc>
-          <w:tcPr>
-            <w:tcW w:w="0" w:type="auto"/>
-          </w:tcPr>
-          <w:p>
-            <w:pPr>
-              <w:pBdr>
-                <w:top w:val="nil"/>
-                <w:left w:val="nil"/>
-                <w:bottom w:val="nil"/>
-                <w:right w:val="nil"/>
-                <w:between w:val="nil"/>
-              </w:pBdr>
-              <w:spacing w:after="160" w:line="259" w:lineRule="auto"/>
-              <w:ind w:left="0" w:hanging="720"/>
-              <w:jc w:val="center"/>
-              <w:rPr>
-                <w:sz w:val="20"/>
-                <w:szCs w:val="20"/>
-              </w:rPr>
-            </w:pPr>
-          </w:p>
-        </w:tc>
-      </w:tr>
     </w:tbl>
+    <w:p>
+      <w:pPr>
+        <w:rPr>
+          <w:sz w:val="24"/>
+          <w:szCs w:val="24"/>
+        </w:rPr>
+      </w:pPr>
+    </w:p>
+    <w:p>
+      <w:pPr>
+        <w:rPr>
+          <w:sz w:val="24"/>
+          <w:szCs w:val="24"/>
+        </w:rPr>
+      </w:pPr>
+    </w:p>
     <w:p>
       <w:pPr>
         <w:rPr>
@@ -4943,6 +4865,7 @@
               </w:pBdr>
               <w:spacing w:after="160" w:line="259" w:lineRule="auto"/>
               <w:ind w:left="720" w:hanging="720"/>
+              <w:jc w:val="center"/>
               <w:rPr>
                 <w:sz w:val="20"/>
                 <w:szCs w:val="20"/>
@@ -5035,6 +4958,7 @@
               </w:pBdr>
               <w:spacing w:after="160" w:line="259" w:lineRule="auto"/>
               <w:ind w:left="720" w:hanging="720"/>
+              <w:jc w:val="center"/>
               <w:rPr>
                 <w:sz w:val="20"/>
                 <w:szCs w:val="20"/>
@@ -5130,6 +5054,7 @@
               </w:pBdr>
               <w:spacing w:after="160" w:line="259" w:lineRule="auto"/>
               <w:ind w:left="720" w:hanging="720"/>
+              <w:jc w:val="center"/>
               <w:rPr>
                 <w:sz w:val="20"/>
                 <w:szCs w:val="20"/>
@@ -5222,6 +5147,7 @@
               </w:pBdr>
               <w:spacing w:after="160" w:line="259" w:lineRule="auto"/>
               <w:ind w:left="720" w:hanging="720"/>
+              <w:jc w:val="center"/>
               <w:rPr>
                 <w:sz w:val="20"/>
                 <w:szCs w:val="20"/>
@@ -5317,6 +5243,7 @@
               </w:pBdr>
               <w:spacing w:after="160" w:line="259" w:lineRule="auto"/>
               <w:ind w:left="720" w:hanging="720"/>
+              <w:jc w:val="center"/>
               <w:rPr>
                 <w:sz w:val="20"/>
                 <w:szCs w:val="20"/>
@@ -5543,27 +5470,7 @@
                 <w:sz w:val="24"/>
                 <w:szCs w:val="24"/>
               </w:rPr>
-              <w:t>(</w:t>
-            </w:r>
-            <w:proofErr w:type="gramStart"/>
-            <w:r>
-              <w:rPr>
-                <w:b/>
-                <w:color w:val="FFFFFF"/>
-                <w:sz w:val="24"/>
-                <w:szCs w:val="24"/>
-              </w:rPr>
-              <w:t>L,M</w:t>
-            </w:r>
-            <w:proofErr w:type="gramEnd"/>
-            <w:r>
-              <w:rPr>
-                <w:b/>
-                <w:color w:val="FFFFFF"/>
-                <w:sz w:val="24"/>
-                <w:szCs w:val="24"/>
-              </w:rPr>
-              <w:t>,H)</w:t>
+              <w:t>(L,M,H)</w:t>
             </w:r>
           </w:p>
         </w:tc>
@@ -5658,6 +5565,46 @@
         </w:tc>
       </w:tr>
     </w:tbl>
+    <w:p>
+      <w:pPr>
+        <w:rPr>
+          <w:sz w:val="24"/>
+          <w:szCs w:val="24"/>
+        </w:rPr>
+      </w:pPr>
+    </w:p>
+    <w:p>
+      <w:pPr>
+        <w:rPr>
+          <w:sz w:val="24"/>
+          <w:szCs w:val="24"/>
+        </w:rPr>
+      </w:pPr>
+    </w:p>
+    <w:p>
+      <w:pPr>
+        <w:rPr>
+          <w:sz w:val="24"/>
+          <w:szCs w:val="24"/>
+        </w:rPr>
+      </w:pPr>
+    </w:p>
+    <w:p>
+      <w:pPr>
+        <w:rPr>
+          <w:sz w:val="24"/>
+          <w:szCs w:val="24"/>
+        </w:rPr>
+      </w:pPr>
+    </w:p>
+    <w:p>
+      <w:pPr>
+        <w:rPr>
+          <w:sz w:val="24"/>
+          <w:szCs w:val="24"/>
+        </w:rPr>
+      </w:pPr>
+    </w:p>
     <w:p>
       <w:pPr>
         <w:rPr>
@@ -5709,12 +5656,449 @@
                 <w:sz w:val="24"/>
                 <w:szCs w:val="24"/>
               </w:rPr>
-              <w:t>Gantt Chart – On Next Page</w:t>
+              <w:lastRenderedPageBreak/>
+              <w:t xml:space="preserve">Gantt Chart </w:t>
             </w:r>
           </w:p>
         </w:tc>
       </w:tr>
     </w:tbl>
+    <w:p>
+      <w:pPr>
+        <w:rPr>
+          <w:i/>
+          <w:color w:val="FF0000"/>
+          <w:sz w:val="24"/>
+          <w:szCs w:val="24"/>
+        </w:rPr>
+      </w:pPr>
+      <w:r>
+        <w:rPr>
+          <w:i/>
+          <w:noProof/>
+          <w:color w:val="FF0000"/>
+          <w:sz w:val="24"/>
+          <w:szCs w:val="24"/>
+        </w:rPr>
+        <w:drawing>
+          <wp:inline distT="0" distB="0" distL="0" distR="0" wp14:anchorId="24F5653B" wp14:editId="564D4D41">
+            <wp:extent cx="7302695" cy="5591175"/>
+            <wp:effectExtent l="0" t="0" r="0" b="0"/>
+            <wp:docPr id="1" name="Picture 1"/>
+            <wp:cNvGraphicFramePr>
+              <a:graphicFrameLocks xmlns:a="http://schemas.openxmlformats.org/drawingml/2006/main" noChangeAspect="1"/>
+            </wp:cNvGraphicFramePr>
+            <a:graphic xmlns:a="http://schemas.openxmlformats.org/drawingml/2006/main">
+              <a:graphicData uri="http://schemas.openxmlformats.org/drawingml/2006/picture">
+                <pic:pic xmlns:pic="http://schemas.openxmlformats.org/drawingml/2006/picture">
+                  <pic:nvPicPr>
+                    <pic:cNvPr id="1" name="ganttpng_page1.png"/>
+                    <pic:cNvPicPr/>
+                  </pic:nvPicPr>
+                  <pic:blipFill>
+                    <a:blip r:embed="rId7" cstate="print">
+                      <a:extLst>
+                        <a:ext uri="{28A0092B-C50C-407E-A947-70E740481C1C}">
+                          <a14:useLocalDpi xmlns:a14="http://schemas.microsoft.com/office/drawing/2010/main" val="0"/>
+                        </a:ext>
+                      </a:extLst>
+                    </a:blip>
+                    <a:stretch>
+                      <a:fillRect/>
+                    </a:stretch>
+                  </pic:blipFill>
+                  <pic:spPr>
+                    <a:xfrm>
+                      <a:off x="0" y="0"/>
+                      <a:ext cx="7302695" cy="5591175"/>
+                    </a:xfrm>
+                    <a:prstGeom prst="rect">
+                      <a:avLst/>
+                    </a:prstGeom>
+                  </pic:spPr>
+                </pic:pic>
+              </a:graphicData>
+            </a:graphic>
+          </wp:inline>
+        </w:drawing>
+      </w:r>
+    </w:p>
+    <w:p>
+      <w:pPr>
+        <w:rPr>
+          <w:i/>
+          <w:color w:val="FF0000"/>
+          <w:sz w:val="24"/>
+          <w:szCs w:val="24"/>
+        </w:rPr>
+      </w:pPr>
+      <w:r>
+        <w:rPr>
+          <w:i/>
+          <w:noProof/>
+          <w:color w:val="FF0000"/>
+          <w:sz w:val="24"/>
+          <w:szCs w:val="24"/>
+        </w:rPr>
+        <w:lastRenderedPageBreak/>
+        <w:drawing>
+          <wp:inline distT="0" distB="0" distL="0" distR="0" wp14:anchorId="700B8792" wp14:editId="146DA767">
+            <wp:extent cx="8204516" cy="6281637"/>
+            <wp:effectExtent l="0" t="0" r="6350" b="5080"/>
+            <wp:docPr id="2" name="Picture 2"/>
+            <wp:cNvGraphicFramePr>
+              <a:graphicFrameLocks xmlns:a="http://schemas.openxmlformats.org/drawingml/2006/main" noChangeAspect="1"/>
+            </wp:cNvGraphicFramePr>
+            <a:graphic xmlns:a="http://schemas.openxmlformats.org/drawingml/2006/main">
+              <a:graphicData uri="http://schemas.openxmlformats.org/drawingml/2006/picture">
+                <pic:pic xmlns:pic="http://schemas.openxmlformats.org/drawingml/2006/picture">
+                  <pic:nvPicPr>
+                    <pic:cNvPr id="2" name="ganttpng_page2.png"/>
+                    <pic:cNvPicPr/>
+                  </pic:nvPicPr>
+                  <pic:blipFill>
+                    <a:blip r:embed="rId8" cstate="print">
+                      <a:extLst>
+                        <a:ext uri="{28A0092B-C50C-407E-A947-70E740481C1C}">
+                          <a14:useLocalDpi xmlns:a14="http://schemas.microsoft.com/office/drawing/2010/main" val="0"/>
+                        </a:ext>
+                      </a:extLst>
+                    </a:blip>
+                    <a:stretch>
+                      <a:fillRect/>
+                    </a:stretch>
+                  </pic:blipFill>
+                  <pic:spPr>
+                    <a:xfrm>
+                      <a:off x="0" y="0"/>
+                      <a:ext cx="8211697" cy="6287135"/>
+                    </a:xfrm>
+                    <a:prstGeom prst="rect">
+                      <a:avLst/>
+                    </a:prstGeom>
+                  </pic:spPr>
+                </pic:pic>
+              </a:graphicData>
+            </a:graphic>
+          </wp:inline>
+        </w:drawing>
+      </w:r>
+      <w:r>
+        <w:rPr>
+          <w:i/>
+          <w:noProof/>
+          <w:color w:val="FF0000"/>
+          <w:sz w:val="24"/>
+          <w:szCs w:val="24"/>
+        </w:rPr>
+        <w:lastRenderedPageBreak/>
+        <w:drawing>
+          <wp:inline distT="0" distB="0" distL="0" distR="0" wp14:anchorId="5E1779B2" wp14:editId="10A43F3F">
+            <wp:extent cx="8180181" cy="6263005"/>
+            <wp:effectExtent l="0" t="0" r="0" b="4445"/>
+            <wp:docPr id="3" name="Picture 3"/>
+            <wp:cNvGraphicFramePr>
+              <a:graphicFrameLocks xmlns:a="http://schemas.openxmlformats.org/drawingml/2006/main" noChangeAspect="1"/>
+            </wp:cNvGraphicFramePr>
+            <a:graphic xmlns:a="http://schemas.openxmlformats.org/drawingml/2006/main">
+              <a:graphicData uri="http://schemas.openxmlformats.org/drawingml/2006/picture">
+                <pic:pic xmlns:pic="http://schemas.openxmlformats.org/drawingml/2006/picture">
+                  <pic:nvPicPr>
+                    <pic:cNvPr id="3" name="ganttpng_page3.png"/>
+                    <pic:cNvPicPr/>
+                  </pic:nvPicPr>
+                  <pic:blipFill>
+                    <a:blip r:embed="rId9" cstate="print">
+                      <a:extLst>
+                        <a:ext uri="{28A0092B-C50C-407E-A947-70E740481C1C}">
+                          <a14:useLocalDpi xmlns:a14="http://schemas.microsoft.com/office/drawing/2010/main" val="0"/>
+                        </a:ext>
+                      </a:extLst>
+                    </a:blip>
+                    <a:stretch>
+                      <a:fillRect/>
+                    </a:stretch>
+                  </pic:blipFill>
+                  <pic:spPr>
+                    <a:xfrm>
+                      <a:off x="0" y="0"/>
+                      <a:ext cx="8188836" cy="6269632"/>
+                    </a:xfrm>
+                    <a:prstGeom prst="rect">
+                      <a:avLst/>
+                    </a:prstGeom>
+                  </pic:spPr>
+                </pic:pic>
+              </a:graphicData>
+            </a:graphic>
+          </wp:inline>
+        </w:drawing>
+      </w:r>
+      <w:r>
+        <w:rPr>
+          <w:i/>
+          <w:noProof/>
+          <w:color w:val="FF0000"/>
+          <w:sz w:val="24"/>
+          <w:szCs w:val="24"/>
+        </w:rPr>
+        <w:lastRenderedPageBreak/>
+        <w:drawing>
+          <wp:inline distT="0" distB="0" distL="0" distR="0" wp14:anchorId="4542D96C" wp14:editId="47A401FA">
+            <wp:extent cx="8366760" cy="6405856"/>
+            <wp:effectExtent l="0" t="0" r="0" b="0"/>
+            <wp:docPr id="4" name="Picture 4"/>
+            <wp:cNvGraphicFramePr>
+              <a:graphicFrameLocks xmlns:a="http://schemas.openxmlformats.org/drawingml/2006/main" noChangeAspect="1"/>
+            </wp:cNvGraphicFramePr>
+            <a:graphic xmlns:a="http://schemas.openxmlformats.org/drawingml/2006/main">
+              <a:graphicData uri="http://schemas.openxmlformats.org/drawingml/2006/picture">
+                <pic:pic xmlns:pic="http://schemas.openxmlformats.org/drawingml/2006/picture">
+                  <pic:nvPicPr>
+                    <pic:cNvPr id="4" name="ganttpng_page4.png"/>
+                    <pic:cNvPicPr/>
+                  </pic:nvPicPr>
+                  <pic:blipFill>
+                    <a:blip r:embed="rId10" cstate="print">
+                      <a:extLst>
+                        <a:ext uri="{28A0092B-C50C-407E-A947-70E740481C1C}">
+                          <a14:useLocalDpi xmlns:a14="http://schemas.microsoft.com/office/drawing/2010/main" val="0"/>
+                        </a:ext>
+                      </a:extLst>
+                    </a:blip>
+                    <a:stretch>
+                      <a:fillRect/>
+                    </a:stretch>
+                  </pic:blipFill>
+                  <pic:spPr>
+                    <a:xfrm>
+                      <a:off x="0" y="0"/>
+                      <a:ext cx="8376225" cy="6413103"/>
+                    </a:xfrm>
+                    <a:prstGeom prst="rect">
+                      <a:avLst/>
+                    </a:prstGeom>
+                  </pic:spPr>
+                </pic:pic>
+              </a:graphicData>
+            </a:graphic>
+          </wp:inline>
+        </w:drawing>
+      </w:r>
+      <w:r>
+        <w:rPr>
+          <w:i/>
+          <w:noProof/>
+          <w:color w:val="FF0000"/>
+          <w:sz w:val="24"/>
+          <w:szCs w:val="24"/>
+        </w:rPr>
+        <w:lastRenderedPageBreak/>
+        <w:drawing>
+          <wp:inline distT="0" distB="0" distL="0" distR="0" wp14:anchorId="3DF8D1A3" wp14:editId="74A9D6E8">
+            <wp:extent cx="8297953" cy="6353175"/>
+            <wp:effectExtent l="0" t="0" r="8255" b="0"/>
+            <wp:docPr id="5" name="Picture 5"/>
+            <wp:cNvGraphicFramePr>
+              <a:graphicFrameLocks xmlns:a="http://schemas.openxmlformats.org/drawingml/2006/main" noChangeAspect="1"/>
+            </wp:cNvGraphicFramePr>
+            <a:graphic xmlns:a="http://schemas.openxmlformats.org/drawingml/2006/main">
+              <a:graphicData uri="http://schemas.openxmlformats.org/drawingml/2006/picture">
+                <pic:pic xmlns:pic="http://schemas.openxmlformats.org/drawingml/2006/picture">
+                  <pic:nvPicPr>
+                    <pic:cNvPr id="5" name="ganttpng_page5.png"/>
+                    <pic:cNvPicPr/>
+                  </pic:nvPicPr>
+                  <pic:blipFill>
+                    <a:blip r:embed="rId11" cstate="print">
+                      <a:extLst>
+                        <a:ext uri="{28A0092B-C50C-407E-A947-70E740481C1C}">
+                          <a14:useLocalDpi xmlns:a14="http://schemas.microsoft.com/office/drawing/2010/main" val="0"/>
+                        </a:ext>
+                      </a:extLst>
+                    </a:blip>
+                    <a:stretch>
+                      <a:fillRect/>
+                    </a:stretch>
+                  </pic:blipFill>
+                  <pic:spPr>
+                    <a:xfrm>
+                      <a:off x="0" y="0"/>
+                      <a:ext cx="8305958" cy="6359304"/>
+                    </a:xfrm>
+                    <a:prstGeom prst="rect">
+                      <a:avLst/>
+                    </a:prstGeom>
+                  </pic:spPr>
+                </pic:pic>
+              </a:graphicData>
+            </a:graphic>
+          </wp:inline>
+        </w:drawing>
+      </w:r>
+      <w:r>
+        <w:rPr>
+          <w:i/>
+          <w:noProof/>
+          <w:color w:val="FF0000"/>
+          <w:sz w:val="24"/>
+          <w:szCs w:val="24"/>
+        </w:rPr>
+        <w:lastRenderedPageBreak/>
+        <w:drawing>
+          <wp:inline distT="0" distB="0" distL="0" distR="0" wp14:anchorId="503AC24E" wp14:editId="12207977">
+            <wp:extent cx="8296275" cy="6351891"/>
+            <wp:effectExtent l="0" t="0" r="0" b="0"/>
+            <wp:docPr id="6" name="Picture 6"/>
+            <wp:cNvGraphicFramePr>
+              <a:graphicFrameLocks xmlns:a="http://schemas.openxmlformats.org/drawingml/2006/main" noChangeAspect="1"/>
+            </wp:cNvGraphicFramePr>
+            <a:graphic xmlns:a="http://schemas.openxmlformats.org/drawingml/2006/main">
+              <a:graphicData uri="http://schemas.openxmlformats.org/drawingml/2006/picture">
+                <pic:pic xmlns:pic="http://schemas.openxmlformats.org/drawingml/2006/picture">
+                  <pic:nvPicPr>
+                    <pic:cNvPr id="6" name="ganttpng_page6.png"/>
+                    <pic:cNvPicPr/>
+                  </pic:nvPicPr>
+                  <pic:blipFill>
+                    <a:blip r:embed="rId12" cstate="print">
+                      <a:extLst>
+                        <a:ext uri="{28A0092B-C50C-407E-A947-70E740481C1C}">
+                          <a14:useLocalDpi xmlns:a14="http://schemas.microsoft.com/office/drawing/2010/main" val="0"/>
+                        </a:ext>
+                      </a:extLst>
+                    </a:blip>
+                    <a:stretch>
+                      <a:fillRect/>
+                    </a:stretch>
+                  </pic:blipFill>
+                  <pic:spPr>
+                    <a:xfrm>
+                      <a:off x="0" y="0"/>
+                      <a:ext cx="8307799" cy="6360714"/>
+                    </a:xfrm>
+                    <a:prstGeom prst="rect">
+                      <a:avLst/>
+                    </a:prstGeom>
+                  </pic:spPr>
+                </pic:pic>
+              </a:graphicData>
+            </a:graphic>
+          </wp:inline>
+        </w:drawing>
+      </w:r>
+      <w:r>
+        <w:rPr>
+          <w:i/>
+          <w:noProof/>
+          <w:color w:val="FF0000"/>
+          <w:sz w:val="24"/>
+          <w:szCs w:val="24"/>
+        </w:rPr>
+        <w:lastRenderedPageBreak/>
+        <w:drawing>
+          <wp:inline distT="0" distB="0" distL="0" distR="0" wp14:anchorId="702D7170" wp14:editId="36DEEDB5">
+            <wp:extent cx="8397203" cy="6429165"/>
+            <wp:effectExtent l="0" t="0" r="4445" b="0"/>
+            <wp:docPr id="7" name="Picture 7"/>
+            <wp:cNvGraphicFramePr>
+              <a:graphicFrameLocks xmlns:a="http://schemas.openxmlformats.org/drawingml/2006/main" noChangeAspect="1"/>
+            </wp:cNvGraphicFramePr>
+            <a:graphic xmlns:a="http://schemas.openxmlformats.org/drawingml/2006/main">
+              <a:graphicData uri="http://schemas.openxmlformats.org/drawingml/2006/picture">
+                <pic:pic xmlns:pic="http://schemas.openxmlformats.org/drawingml/2006/picture">
+                  <pic:nvPicPr>
+                    <pic:cNvPr id="7" name="ganttpng_page7.png"/>
+                    <pic:cNvPicPr/>
+                  </pic:nvPicPr>
+                  <pic:blipFill>
+                    <a:blip r:embed="rId13" cstate="print">
+                      <a:extLst>
+                        <a:ext uri="{28A0092B-C50C-407E-A947-70E740481C1C}">
+                          <a14:useLocalDpi xmlns:a14="http://schemas.microsoft.com/office/drawing/2010/main" val="0"/>
+                        </a:ext>
+                      </a:extLst>
+                    </a:blip>
+                    <a:stretch>
+                      <a:fillRect/>
+                    </a:stretch>
+                  </pic:blipFill>
+                  <pic:spPr>
+                    <a:xfrm>
+                      <a:off x="0" y="0"/>
+                      <a:ext cx="8409816" cy="6438822"/>
+                    </a:xfrm>
+                    <a:prstGeom prst="rect">
+                      <a:avLst/>
+                    </a:prstGeom>
+                  </pic:spPr>
+                </pic:pic>
+              </a:graphicData>
+            </a:graphic>
+          </wp:inline>
+        </w:drawing>
+      </w:r>
+      <w:r>
+        <w:rPr>
+          <w:i/>
+          <w:noProof/>
+          <w:color w:val="FF0000"/>
+          <w:sz w:val="24"/>
+          <w:szCs w:val="24"/>
+        </w:rPr>
+        <w:lastRenderedPageBreak/>
+        <w:drawing>
+          <wp:inline distT="0" distB="0" distL="0" distR="0" wp14:anchorId="47707075" wp14:editId="0D6B12F0">
+            <wp:extent cx="8347715" cy="6391275"/>
+            <wp:effectExtent l="0" t="0" r="0" b="0"/>
+            <wp:docPr id="9" name="Picture 9"/>
+            <wp:cNvGraphicFramePr>
+              <a:graphicFrameLocks xmlns:a="http://schemas.openxmlformats.org/drawingml/2006/main" noChangeAspect="1"/>
+            </wp:cNvGraphicFramePr>
+            <a:graphic xmlns:a="http://schemas.openxmlformats.org/drawingml/2006/main">
+              <a:graphicData uri="http://schemas.openxmlformats.org/drawingml/2006/picture">
+                <pic:pic xmlns:pic="http://schemas.openxmlformats.org/drawingml/2006/picture">
+                  <pic:nvPicPr>
+                    <pic:cNvPr id="9" name="ganttpng_page8.png"/>
+                    <pic:cNvPicPr/>
+                  </pic:nvPicPr>
+                  <pic:blipFill>
+                    <a:blip r:embed="rId14" cstate="print">
+                      <a:extLst>
+                        <a:ext uri="{28A0092B-C50C-407E-A947-70E740481C1C}">
+                          <a14:useLocalDpi xmlns:a14="http://schemas.microsoft.com/office/drawing/2010/main" val="0"/>
+                        </a:ext>
+                      </a:extLst>
+                    </a:blip>
+                    <a:stretch>
+                      <a:fillRect/>
+                    </a:stretch>
+                  </pic:blipFill>
+                  <pic:spPr>
+                    <a:xfrm>
+                      <a:off x="0" y="0"/>
+                      <a:ext cx="8352706" cy="6395096"/>
+                    </a:xfrm>
+                    <a:prstGeom prst="rect">
+                      <a:avLst/>
+                    </a:prstGeom>
+                  </pic:spPr>
+                </pic:pic>
+              </a:graphicData>
+            </a:graphic>
+          </wp:inline>
+        </w:drawing>
+      </w:r>
+      <w:r>
+        <w:rPr>
+          <w:i/>
+          <w:color w:val="FF0000"/>
+          <w:sz w:val="24"/>
+          <w:szCs w:val="24"/>
+        </w:rPr>
+        <w:br w:type="page"/>
+      </w:r>
+    </w:p>
     <w:p>
       <w:pPr>
         <w:rPr>
@@ -5807,8 +6191,8 @@
                 <w:szCs w:val="24"/>
               </w:rPr>
             </w:pPr>
-            <w:bookmarkStart w:id="1" w:name="_gjdgxs" w:colFirst="0" w:colLast="0"/>
-            <w:bookmarkEnd w:id="1"/>
+            <w:bookmarkStart w:id="0" w:name="_gjdgxs" w:colFirst="0" w:colLast="0"/>
+            <w:bookmarkEnd w:id="0"/>
             <w:r>
               <w:rPr>
                 <w:sz w:val="24"/>
@@ -5841,23 +6225,7 @@
                 <w:sz w:val="24"/>
                 <w:szCs w:val="24"/>
               </w:rPr>
-              <w:t xml:space="preserve">Brendon Waters: </w:t>
-            </w:r>
-            <w:proofErr w:type="spellStart"/>
-            <w:r>
-              <w:rPr>
-                <w:sz w:val="24"/>
-                <w:szCs w:val="24"/>
-              </w:rPr>
-              <w:t>Cart.php</w:t>
-            </w:r>
-            <w:proofErr w:type="spellEnd"/>
-            <w:r>
-              <w:rPr>
-                <w:sz w:val="24"/>
-                <w:szCs w:val="24"/>
-              </w:rPr>
-              <w:t xml:space="preserve"> typo</w:t>
+              <w:t>Brendon Waters: Cart.php typo</w:t>
             </w:r>
           </w:p>
           <w:p>
@@ -5911,23 +6279,7 @@
                 <w:sz w:val="24"/>
                 <w:szCs w:val="24"/>
               </w:rPr>
-              <w:t xml:space="preserve">Brendon Waters: changed </w:t>
-            </w:r>
-            <w:proofErr w:type="spellStart"/>
-            <w:r>
-              <w:rPr>
-                <w:sz w:val="24"/>
-                <w:szCs w:val="24"/>
-              </w:rPr>
-              <w:t>css</w:t>
-            </w:r>
-            <w:proofErr w:type="spellEnd"/>
-            <w:r>
-              <w:rPr>
-                <w:sz w:val="24"/>
-                <w:szCs w:val="24"/>
-              </w:rPr>
-              <w:t xml:space="preserve"> point to be consistent with other pages</w:t>
+              <w:t>Brendon Waters: changed css point to be consistent with other pages</w:t>
             </w:r>
           </w:p>
           <w:p>
@@ -5981,17 +6333,8 @@
                 <w:sz w:val="24"/>
                 <w:szCs w:val="24"/>
               </w:rPr>
-              <w:t xml:space="preserve">Brendon Waters: deleted old </w:t>
-            </w:r>
-            <w:proofErr w:type="spellStart"/>
-            <w:r>
-              <w:rPr>
-                <w:sz w:val="24"/>
-                <w:szCs w:val="24"/>
-              </w:rPr>
-              <w:t>gantt</w:t>
-            </w:r>
-            <w:proofErr w:type="spellEnd"/>
+              <w:t>Brendon Waters: deleted old gantt</w:t>
+            </w:r>
           </w:p>
           <w:p>
             <w:pPr>
@@ -6017,23 +6360,7 @@
                 <w:sz w:val="24"/>
                 <w:szCs w:val="24"/>
               </w:rPr>
-              <w:t xml:space="preserve">Brendon Waters: newest </w:t>
-            </w:r>
-            <w:proofErr w:type="spellStart"/>
-            <w:r>
-              <w:rPr>
-                <w:sz w:val="24"/>
-                <w:szCs w:val="24"/>
-              </w:rPr>
-              <w:t>gantt</w:t>
-            </w:r>
-            <w:proofErr w:type="spellEnd"/>
-            <w:r>
-              <w:rPr>
-                <w:sz w:val="24"/>
-                <w:szCs w:val="24"/>
-              </w:rPr>
-              <w:t xml:space="preserve"> chart</w:t>
+              <w:t>Brendon Waters: newest gantt chart</w:t>
             </w:r>
           </w:p>
           <w:p>
@@ -6060,17 +6387,8 @@
                 <w:sz w:val="24"/>
                 <w:szCs w:val="24"/>
               </w:rPr>
-              <w:t xml:space="preserve">Ashleigh Logan: Upload New products.html to </w:t>
-            </w:r>
-            <w:proofErr w:type="gramStart"/>
-            <w:r>
-              <w:rPr>
-                <w:sz w:val="24"/>
-                <w:szCs w:val="24"/>
-              </w:rPr>
-              <w:t>a .php</w:t>
-            </w:r>
-            <w:proofErr w:type="gramEnd"/>
+              <w:t>Ashleigh Logan: Upload New products.html to a .php</w:t>
+            </w:r>
           </w:p>
           <w:p>
             <w:pPr>
@@ -6096,23 +6414,7 @@
                 <w:sz w:val="24"/>
                 <w:szCs w:val="24"/>
               </w:rPr>
-              <w:t xml:space="preserve">Ashleigh Logan: Update </w:t>
-            </w:r>
-            <w:proofErr w:type="spellStart"/>
-            <w:r>
-              <w:rPr>
-                <w:sz w:val="24"/>
-                <w:szCs w:val="24"/>
-              </w:rPr>
-              <w:t>cart.php</w:t>
-            </w:r>
-            <w:proofErr w:type="spellEnd"/>
-            <w:r>
-              <w:rPr>
-                <w:sz w:val="24"/>
-                <w:szCs w:val="24"/>
-              </w:rPr>
-              <w:t xml:space="preserve"> with new head, removed placeholder text</w:t>
+              <w:t>Ashleigh Logan: Update cart.php with new head, removed placeholder text</w:t>
             </w:r>
           </w:p>
           <w:p>
@@ -6193,33 +6495,8 @@
                 <w:sz w:val="24"/>
                 <w:szCs w:val="24"/>
               </w:rPr>
-              <w:t xml:space="preserve">Brendon Waters: Updated file path to new </w:t>
-            </w:r>
-            <w:proofErr w:type="spellStart"/>
-            <w:r>
-              <w:rPr>
-                <w:sz w:val="24"/>
-                <w:szCs w:val="24"/>
-              </w:rPr>
-              <w:t>index.php</w:t>
-            </w:r>
-            <w:proofErr w:type="spellEnd"/>
-            <w:r>
-              <w:rPr>
-                <w:sz w:val="24"/>
-                <w:szCs w:val="24"/>
-              </w:rPr>
-              <w:t xml:space="preserve"> and new </w:t>
-            </w:r>
-            <w:proofErr w:type="spellStart"/>
-            <w:r>
-              <w:rPr>
-                <w:sz w:val="24"/>
-                <w:szCs w:val="24"/>
-              </w:rPr>
-              <w:t>about.php</w:t>
-            </w:r>
-            <w:proofErr w:type="spellEnd"/>
+              <w:t>Brendon Waters: Updated file path to new index.php and new about.php</w:t>
+            </w:r>
           </w:p>
           <w:p>
             <w:pPr>
@@ -6272,17 +6549,8 @@
                 <w:sz w:val="24"/>
                 <w:szCs w:val="24"/>
               </w:rPr>
-              <w:t xml:space="preserve">Brendon Waters: renamed cart.html to </w:t>
-            </w:r>
-            <w:proofErr w:type="spellStart"/>
-            <w:r>
-              <w:rPr>
-                <w:sz w:val="24"/>
-                <w:szCs w:val="24"/>
-              </w:rPr>
-              <w:t>cart.php</w:t>
-            </w:r>
-            <w:proofErr w:type="spellEnd"/>
+              <w:t>Brendon Waters: renamed cart.html to cart.php</w:t>
+            </w:r>
           </w:p>
           <w:p>
             <w:pPr>
@@ -6303,21 +6571,12 @@
                 <w:szCs w:val="24"/>
               </w:rPr>
             </w:pPr>
-            <w:proofErr w:type="spellStart"/>
-            <w:r>
-              <w:rPr>
-                <w:sz w:val="24"/>
-                <w:szCs w:val="24"/>
-              </w:rPr>
-              <w:t>jwarnes</w:t>
-            </w:r>
-            <w:proofErr w:type="spellEnd"/>
-            <w:r>
-              <w:rPr>
-                <w:sz w:val="24"/>
-                <w:szCs w:val="24"/>
-              </w:rPr>
-              <w:t>: Merge branch 'master' of https://gitlab.camosun.bc.ca/ics199-2018/group07/website-development-build</w:t>
+            <w:r>
+              <w:rPr>
+                <w:sz w:val="24"/>
+                <w:szCs w:val="24"/>
+              </w:rPr>
+              <w:t>jwarnes: Merge branch 'master' of https://gitlab.camosun.bc.ca/ics199-2018/group07/website-development-build</w:t>
             </w:r>
           </w:p>
           <w:p>
@@ -6339,21 +6598,12 @@
                 <w:szCs w:val="24"/>
               </w:rPr>
             </w:pPr>
-            <w:proofErr w:type="spellStart"/>
-            <w:r>
-              <w:rPr>
-                <w:sz w:val="24"/>
-                <w:szCs w:val="24"/>
-              </w:rPr>
-              <w:t>jwarnes</w:t>
-            </w:r>
-            <w:proofErr w:type="spellEnd"/>
-            <w:r>
-              <w:rPr>
-                <w:sz w:val="24"/>
-                <w:szCs w:val="24"/>
-              </w:rPr>
-              <w:t>: Pics finally work</w:t>
+            <w:r>
+              <w:rPr>
+                <w:sz w:val="24"/>
+                <w:szCs w:val="24"/>
+              </w:rPr>
+              <w:t>jwarnes: Pics finally work</w:t>
             </w:r>
           </w:p>
           <w:p>
@@ -6380,18 +6630,8 @@
                 <w:sz w:val="24"/>
                 <w:szCs w:val="24"/>
               </w:rPr>
-              <w:lastRenderedPageBreak/>
-              <w:t xml:space="preserve">Brendon Waters: Delete index.html, replaced with </w:t>
-            </w:r>
-            <w:proofErr w:type="spellStart"/>
-            <w:r>
-              <w:rPr>
-                <w:sz w:val="24"/>
-                <w:szCs w:val="24"/>
-              </w:rPr>
-              <w:t>index.php</w:t>
-            </w:r>
-            <w:proofErr w:type="spellEnd"/>
+              <w:t>Brendon Waters: Delete index.html, replaced with index.php</w:t>
+            </w:r>
           </w:p>
           <w:p>
             <w:pPr>
@@ -6417,33 +6657,8 @@
                 <w:sz w:val="24"/>
                 <w:szCs w:val="24"/>
               </w:rPr>
-              <w:t xml:space="preserve">Brendon Waters: Changed index.html to </w:t>
-            </w:r>
-            <w:proofErr w:type="spellStart"/>
-            <w:r>
-              <w:rPr>
-                <w:sz w:val="24"/>
-                <w:szCs w:val="24"/>
-              </w:rPr>
-              <w:t>index.php</w:t>
-            </w:r>
-            <w:proofErr w:type="spellEnd"/>
-            <w:r>
-              <w:rPr>
-                <w:sz w:val="24"/>
-                <w:szCs w:val="24"/>
-              </w:rPr>
-              <w:t xml:space="preserve"> and added </w:t>
-            </w:r>
-            <w:proofErr w:type="spellStart"/>
-            <w:r>
-              <w:rPr>
-                <w:sz w:val="24"/>
-                <w:szCs w:val="24"/>
-              </w:rPr>
-              <w:t>about.php</w:t>
-            </w:r>
-            <w:proofErr w:type="spellEnd"/>
+              <w:t>Brendon Waters: Changed index.html to index.php and added about.php</w:t>
+            </w:r>
           </w:p>
           <w:p>
             <w:pPr>
@@ -6469,39 +6684,7 @@
                 <w:sz w:val="24"/>
                 <w:szCs w:val="24"/>
               </w:rPr>
-              <w:t xml:space="preserve">Isaac Thiessen: </w:t>
-            </w:r>
-            <w:proofErr w:type="spellStart"/>
-            <w:r>
-              <w:rPr>
-                <w:sz w:val="24"/>
-                <w:szCs w:val="24"/>
-              </w:rPr>
-              <w:t>pleeease</w:t>
-            </w:r>
-            <w:proofErr w:type="spellEnd"/>
-            <w:r>
-              <w:rPr>
-                <w:sz w:val="24"/>
-                <w:szCs w:val="24"/>
-              </w:rPr>
-              <w:t xml:space="preserve"> work Merge branch '</w:t>
-            </w:r>
-            <w:proofErr w:type="spellStart"/>
-            <w:r>
-              <w:rPr>
-                <w:sz w:val="24"/>
-                <w:szCs w:val="24"/>
-              </w:rPr>
-              <w:t>jacob-productForm</w:t>
-            </w:r>
-            <w:proofErr w:type="spellEnd"/>
-            <w:r>
-              <w:rPr>
-                <w:sz w:val="24"/>
-                <w:szCs w:val="24"/>
-              </w:rPr>
-              <w:t>'</w:t>
+              <w:t>Isaac Thiessen: pleeease work Merge branch 'jacob-productForm'</w:t>
             </w:r>
           </w:p>
           <w:p>
@@ -6523,21 +6706,12 @@
                 <w:szCs w:val="24"/>
               </w:rPr>
             </w:pPr>
-            <w:proofErr w:type="spellStart"/>
-            <w:r>
-              <w:rPr>
-                <w:sz w:val="24"/>
-                <w:szCs w:val="24"/>
-              </w:rPr>
-              <w:t>jwarnes</w:t>
-            </w:r>
-            <w:proofErr w:type="spellEnd"/>
-            <w:r>
-              <w:rPr>
-                <w:sz w:val="24"/>
-                <w:szCs w:val="24"/>
-              </w:rPr>
-              <w:t>: Images adjustment</w:t>
+            <w:r>
+              <w:rPr>
+                <w:sz w:val="24"/>
+                <w:szCs w:val="24"/>
+              </w:rPr>
+              <w:t>jwarnes: Images adjustment</w:t>
             </w:r>
           </w:p>
           <w:p>
@@ -6564,23 +6738,7 @@
                 <w:sz w:val="24"/>
                 <w:szCs w:val="24"/>
               </w:rPr>
-              <w:t xml:space="preserve">Isaac Thiessen: removed </w:t>
-            </w:r>
-            <w:proofErr w:type="spellStart"/>
-            <w:r>
-              <w:rPr>
-                <w:sz w:val="24"/>
-                <w:szCs w:val="24"/>
-              </w:rPr>
-              <w:t>unnessisary</w:t>
-            </w:r>
-            <w:proofErr w:type="spellEnd"/>
-            <w:r>
-              <w:rPr>
-                <w:sz w:val="24"/>
-                <w:szCs w:val="24"/>
-              </w:rPr>
-              <w:t xml:space="preserve"> files</w:t>
+              <w:t>Isaac Thiessen: removed unnessisary files</w:t>
             </w:r>
           </w:p>
           <w:p>
@@ -6661,39 +6819,7 @@
                 <w:sz w:val="24"/>
                 <w:szCs w:val="24"/>
               </w:rPr>
-              <w:t xml:space="preserve">Isaac Thiessen: Improved readability and </w:t>
-            </w:r>
-            <w:proofErr w:type="spellStart"/>
-            <w:r>
-              <w:rPr>
-                <w:sz w:val="24"/>
-                <w:szCs w:val="24"/>
-              </w:rPr>
-              <w:t>formating</w:t>
-            </w:r>
-            <w:proofErr w:type="spellEnd"/>
-            <w:r>
-              <w:rPr>
-                <w:sz w:val="24"/>
-                <w:szCs w:val="24"/>
-              </w:rPr>
-              <w:t xml:space="preserve"> on </w:t>
-            </w:r>
-            <w:proofErr w:type="spellStart"/>
-            <w:r>
-              <w:rPr>
-                <w:sz w:val="24"/>
-                <w:szCs w:val="24"/>
-              </w:rPr>
-              <w:t>showProducts.php</w:t>
-            </w:r>
-            <w:proofErr w:type="spellEnd"/>
-            <w:r>
-              <w:rPr>
-                <w:sz w:val="24"/>
-                <w:szCs w:val="24"/>
-              </w:rPr>
-              <w:t>.</w:t>
+              <w:t>Isaac Thiessen: Improved readability and formating on showProducts.php.</w:t>
             </w:r>
           </w:p>
           <w:p>
@@ -6769,21 +6895,12 @@
                 <w:szCs w:val="24"/>
               </w:rPr>
             </w:pPr>
-            <w:proofErr w:type="spellStart"/>
-            <w:r>
-              <w:rPr>
-                <w:sz w:val="24"/>
-                <w:szCs w:val="24"/>
-              </w:rPr>
-              <w:t>jwarnes</w:t>
-            </w:r>
-            <w:proofErr w:type="spellEnd"/>
-            <w:r>
-              <w:rPr>
-                <w:sz w:val="24"/>
-                <w:szCs w:val="24"/>
-              </w:rPr>
-              <w:t>: adding pictures</w:t>
+            <w:r>
+              <w:rPr>
+                <w:sz w:val="24"/>
+                <w:szCs w:val="24"/>
+              </w:rPr>
+              <w:t>jwarnes: adding pictures</w:t>
             </w:r>
           </w:p>
           <w:p>
@@ -6810,6 +6927,7 @@
                 <w:sz w:val="24"/>
                 <w:szCs w:val="24"/>
               </w:rPr>
+              <w:lastRenderedPageBreak/>
               <w:t>Brendon Waters: Delete css.css</w:t>
             </w:r>
           </w:p>
@@ -7021,21 +7139,12 @@
                 <w:szCs w:val="24"/>
               </w:rPr>
             </w:pPr>
-            <w:proofErr w:type="spellStart"/>
-            <w:r>
-              <w:rPr>
-                <w:sz w:val="24"/>
-                <w:szCs w:val="24"/>
-              </w:rPr>
-              <w:t>jwarnes</w:t>
-            </w:r>
-            <w:proofErr w:type="spellEnd"/>
-            <w:r>
-              <w:rPr>
-                <w:sz w:val="24"/>
-                <w:szCs w:val="24"/>
-              </w:rPr>
-              <w:t>: adding images to form</w:t>
+            <w:r>
+              <w:rPr>
+                <w:sz w:val="24"/>
+                <w:szCs w:val="24"/>
+              </w:rPr>
+              <w:t>jwarnes: adding images to form</w:t>
             </w:r>
           </w:p>
           <w:p>
@@ -7111,37 +7220,12 @@
                 <w:szCs w:val="24"/>
               </w:rPr>
             </w:pPr>
-            <w:proofErr w:type="spellStart"/>
-            <w:r>
-              <w:rPr>
-                <w:sz w:val="24"/>
-                <w:szCs w:val="24"/>
-              </w:rPr>
-              <w:t>jacob</w:t>
-            </w:r>
-            <w:proofErr w:type="spellEnd"/>
-            <w:r>
-              <w:rPr>
-                <w:sz w:val="24"/>
-                <w:szCs w:val="24"/>
-              </w:rPr>
-              <w:t>: Merge branch '</w:t>
-            </w:r>
-            <w:proofErr w:type="spellStart"/>
-            <w:r>
-              <w:rPr>
-                <w:sz w:val="24"/>
-                <w:szCs w:val="24"/>
-              </w:rPr>
-              <w:t>jacob-datamodel</w:t>
-            </w:r>
-            <w:proofErr w:type="spellEnd"/>
-            <w:r>
-              <w:rPr>
-                <w:sz w:val="24"/>
-                <w:szCs w:val="24"/>
-              </w:rPr>
-              <w:t>' into 'master'</w:t>
+            <w:r>
+              <w:rPr>
+                <w:sz w:val="24"/>
+                <w:szCs w:val="24"/>
+              </w:rPr>
+              <w:t>jacob: Merge branch 'jacob-datamodel' into 'master'</w:t>
             </w:r>
           </w:p>
           <w:p>
@@ -7163,37 +7247,12 @@
                 <w:szCs w:val="24"/>
               </w:rPr>
             </w:pPr>
-            <w:proofErr w:type="spellStart"/>
-            <w:r>
-              <w:rPr>
-                <w:sz w:val="24"/>
-                <w:szCs w:val="24"/>
-              </w:rPr>
-              <w:t>jwarnes</w:t>
-            </w:r>
-            <w:proofErr w:type="spellEnd"/>
-            <w:r>
-              <w:rPr>
-                <w:sz w:val="24"/>
-                <w:szCs w:val="24"/>
-              </w:rPr>
-              <w:t xml:space="preserve">: new data model and </w:t>
-            </w:r>
-            <w:proofErr w:type="spellStart"/>
-            <w:r>
-              <w:rPr>
-                <w:sz w:val="24"/>
-                <w:szCs w:val="24"/>
-              </w:rPr>
-              <w:t>js</w:t>
-            </w:r>
-            <w:proofErr w:type="spellEnd"/>
-            <w:r>
-              <w:rPr>
-                <w:sz w:val="24"/>
-                <w:szCs w:val="24"/>
-              </w:rPr>
-              <w:t xml:space="preserve"> added</w:t>
+            <w:r>
+              <w:rPr>
+                <w:sz w:val="24"/>
+                <w:szCs w:val="24"/>
+              </w:rPr>
+              <w:t>jwarnes: new data model and js added</w:t>
             </w:r>
           </w:p>
           <w:p>
@@ -7215,31 +7274,13 @@
                 <w:szCs w:val="24"/>
               </w:rPr>
             </w:pPr>
-            <w:proofErr w:type="spellStart"/>
-            <w:r>
-              <w:rPr>
-                <w:sz w:val="24"/>
-                <w:szCs w:val="24"/>
-              </w:rPr>
-              <w:t>jacob</w:t>
-            </w:r>
-            <w:proofErr w:type="spellEnd"/>
-            <w:r>
-              <w:rPr>
-                <w:sz w:val="24"/>
-                <w:szCs w:val="24"/>
-              </w:rPr>
-              <w:t xml:space="preserve">: product form for </w:t>
-            </w:r>
-            <w:proofErr w:type="spellStart"/>
-            <w:r>
-              <w:rPr>
-                <w:sz w:val="24"/>
-                <w:szCs w:val="24"/>
-              </w:rPr>
-              <w:t>submitForm</w:t>
-            </w:r>
-            <w:proofErr w:type="spellEnd"/>
+            <w:r>
+              <w:rPr>
+                <w:sz w:val="24"/>
+                <w:szCs w:val="24"/>
+              </w:rPr>
+              <w:t>jacob: product form for submitForm</w:t>
+            </w:r>
           </w:p>
           <w:p>
             <w:pPr>
@@ -7260,21 +7301,12 @@
                 <w:szCs w:val="24"/>
               </w:rPr>
             </w:pPr>
-            <w:proofErr w:type="spellStart"/>
-            <w:r>
-              <w:rPr>
-                <w:sz w:val="24"/>
-                <w:szCs w:val="24"/>
-              </w:rPr>
-              <w:t>jacob</w:t>
-            </w:r>
-            <w:proofErr w:type="spellEnd"/>
-            <w:r>
-              <w:rPr>
-                <w:sz w:val="24"/>
-                <w:szCs w:val="24"/>
-              </w:rPr>
-              <w:t>: php submit product</w:t>
+            <w:r>
+              <w:rPr>
+                <w:sz w:val="24"/>
+                <w:szCs w:val="24"/>
+              </w:rPr>
+              <w:t>jacob: php submit product</w:t>
             </w:r>
           </w:p>
           <w:p>
@@ -7328,23 +7360,7 @@
                 <w:sz w:val="24"/>
                 <w:szCs w:val="24"/>
               </w:rPr>
-              <w:t xml:space="preserve">Isaac Thiessen: updated proper </w:t>
-            </w:r>
-            <w:proofErr w:type="spellStart"/>
-            <w:r>
-              <w:rPr>
-                <w:sz w:val="24"/>
-                <w:szCs w:val="24"/>
-              </w:rPr>
-              <w:t>formating</w:t>
-            </w:r>
-            <w:proofErr w:type="spellEnd"/>
-            <w:r>
-              <w:rPr>
-                <w:sz w:val="24"/>
-                <w:szCs w:val="24"/>
-              </w:rPr>
-              <w:t xml:space="preserve"> for log</w:t>
+              <w:t>Isaac Thiessen: updated proper formating for log</w:t>
             </w:r>
           </w:p>
           <w:p>
@@ -7453,11 +7469,12 @@
                 <w:sz w:val="24"/>
                 <w:szCs w:val="24"/>
               </w:rPr>
-              <w:lastRenderedPageBreak/>
               <w:t>Isaac Thiessen: Initial commit</w:t>
             </w:r>
           </w:p>
         </w:tc>
+        <w:bookmarkStart w:id="1" w:name="_GoBack"/>
+        <w:bookmarkEnd w:id="1"/>
       </w:tr>
     </w:tbl>
     <w:p>
@@ -7471,7 +7488,7 @@
       </w:pPr>
     </w:p>
     <w:sectPr>
-      <w:headerReference w:type="default" r:id="rId7"/>
+      <w:headerReference w:type="default" r:id="rId15"/>
       <w:pgSz w:w="15840" w:h="12240"/>
       <w:pgMar w:top="720" w:right="720" w:bottom="720" w:left="720" w:header="706" w:footer="706" w:gutter="0"/>
       <w:pgNumType w:start="1"/>
@@ -7482,7 +7499,7 @@
 </file>
 
 <file path=word/endnotes.xml><?xml version="1.0" encoding="utf-8"?>
-<w:endnotes xmlns:wpc="http://schemas.microsoft.com/office/word/2010/wordprocessingCanvas" xmlns:cx="http://schemas.microsoft.com/office/drawing/2014/chartex" xmlns:cx1="http://schemas.microsoft.com/office/drawing/2015/9/8/chartex" xmlns:cx2="http://schemas.microsoft.com/office/drawing/2015/10/21/chartex" xmlns:cx3="http://schemas.microsoft.com/office/drawing/2016/5/9/chartex" xmlns:cx4="http://schemas.microsoft.com/office/drawing/2016/5/10/chartex" xmlns:cx5="http://schemas.microsoft.com/office/drawing/2016/5/11/chartex" xmlns:cx6="http://schemas.microsoft.com/office/drawing/2016/5/12/chartex" xmlns:cx7="http://schemas.microsoft.com/office/drawing/2016/5/13/chartex" xmlns:cx8="http://schemas.microsoft.com/office/drawing/2016/5/14/chartex" xmlns:mc="http://schemas.openxmlformats.org/markup-compatibility/2006" xmlns:aink="http://schemas.microsoft.com/office/drawing/2016/ink" xmlns:am3d="http://schemas.microsoft.com/office/drawing/2017/model3d" xmlns:o="urn:schemas-microsoft-com:office:office" xmlns:r="http://schemas.openxmlformats.org/officeDocument/2006/relationships" xmlns:m="http://schemas.openxmlformats.org/officeDocument/2006/math" xmlns:v="urn:schemas-microsoft-com:vml" xmlns:wp14="http://schemas.microsoft.com/office/word/2010/wordprocessingDrawing" xmlns:wp="http://schemas.openxmlformats.org/drawingml/2006/wordprocessingDrawing" xmlns:w10="urn:schemas-microsoft-com:office:word" xmlns:w="http://schemas.openxmlformats.org/wordprocessingml/2006/main" xmlns:w14="http://schemas.microsoft.com/office/word/2010/wordml" xmlns:w15="http://schemas.microsoft.com/office/word/2012/wordml" xmlns:w16cid="http://schemas.microsoft.com/office/word/2016/wordml/cid" xmlns:w16se="http://schemas.microsoft.com/office/word/2015/wordml/symex" xmlns:wpg="http://schemas.microsoft.com/office/word/2010/wordprocessingGroup" xmlns:wpi="http://schemas.microsoft.com/office/word/2010/wordprocessingInk" xmlns:wne="http://schemas.microsoft.com/office/word/2006/wordml" xmlns:wps="http://schemas.microsoft.com/office/word/2010/wordprocessingShape" mc:Ignorable="w14 w15 w16se w16cid wp14">
+<w:endnotes xmlns:wpc="http://schemas.microsoft.com/office/word/2010/wordprocessingCanvas" xmlns:cx="http://schemas.microsoft.com/office/drawing/2014/chartex" xmlns:cx1="http://schemas.microsoft.com/office/drawing/2015/9/8/chartex" xmlns:mc="http://schemas.openxmlformats.org/markup-compatibility/2006" xmlns:o="urn:schemas-microsoft-com:office:office" xmlns:r="http://schemas.openxmlformats.org/officeDocument/2006/relationships" xmlns:m="http://schemas.openxmlformats.org/officeDocument/2006/math" xmlns:v="urn:schemas-microsoft-com:vml" xmlns:wp14="http://schemas.microsoft.com/office/word/2010/wordprocessingDrawing" xmlns:wp="http://schemas.openxmlformats.org/drawingml/2006/wordprocessingDrawing" xmlns:w10="urn:schemas-microsoft-com:office:word" xmlns:w="http://schemas.openxmlformats.org/wordprocessingml/2006/main" xmlns:w14="http://schemas.microsoft.com/office/word/2010/wordml" xmlns:w15="http://schemas.microsoft.com/office/word/2012/wordml" xmlns:w16se="http://schemas.microsoft.com/office/word/2015/wordml/symex" xmlns:wpg="http://schemas.microsoft.com/office/word/2010/wordprocessingGroup" xmlns:wpi="http://schemas.microsoft.com/office/word/2010/wordprocessingInk" xmlns:wne="http://schemas.microsoft.com/office/word/2006/wordml" xmlns:wps="http://schemas.microsoft.com/office/word/2010/wordprocessingShape" mc:Ignorable="w14 w15 w16se wp14">
   <w:endnote w:type="separator" w:id="-1">
     <w:p>
       <w:pPr>
@@ -7507,7 +7524,7 @@
 </file>
 
 <file path=word/footnotes.xml><?xml version="1.0" encoding="utf-8"?>
-<w:footnotes xmlns:wpc="http://schemas.microsoft.com/office/word/2010/wordprocessingCanvas" xmlns:cx="http://schemas.microsoft.com/office/drawing/2014/chartex" xmlns:cx1="http://schemas.microsoft.com/office/drawing/2015/9/8/chartex" xmlns:cx2="http://schemas.microsoft.com/office/drawing/2015/10/21/chartex" xmlns:cx3="http://schemas.microsoft.com/office/drawing/2016/5/9/chartex" xmlns:cx4="http://schemas.microsoft.com/office/drawing/2016/5/10/chartex" xmlns:cx5="http://schemas.microsoft.com/office/drawing/2016/5/11/chartex" xmlns:cx6="http://schemas.microsoft.com/office/drawing/2016/5/12/chartex" xmlns:cx7="http://schemas.microsoft.com/office/drawing/2016/5/13/chartex" xmlns:cx8="http://schemas.microsoft.com/office/drawing/2016/5/14/chartex" xmlns:mc="http://schemas.openxmlformats.org/markup-compatibility/2006" xmlns:aink="http://schemas.microsoft.com/office/drawing/2016/ink" xmlns:am3d="http://schemas.microsoft.com/office/drawing/2017/model3d" xmlns:o="urn:schemas-microsoft-com:office:office" xmlns:r="http://schemas.openxmlformats.org/officeDocument/2006/relationships" xmlns:m="http://schemas.openxmlformats.org/officeDocument/2006/math" xmlns:v="urn:schemas-microsoft-com:vml" xmlns:wp14="http://schemas.microsoft.com/office/word/2010/wordprocessingDrawing" xmlns:wp="http://schemas.openxmlformats.org/drawingml/2006/wordprocessingDrawing" xmlns:w10="urn:schemas-microsoft-com:office:word" xmlns:w="http://schemas.openxmlformats.org/wordprocessingml/2006/main" xmlns:w14="http://schemas.microsoft.com/office/word/2010/wordml" xmlns:w15="http://schemas.microsoft.com/office/word/2012/wordml" xmlns:w16cid="http://schemas.microsoft.com/office/word/2016/wordml/cid" xmlns:w16se="http://schemas.microsoft.com/office/word/2015/wordml/symex" xmlns:wpg="http://schemas.microsoft.com/office/word/2010/wordprocessingGroup" xmlns:wpi="http://schemas.microsoft.com/office/word/2010/wordprocessingInk" xmlns:wne="http://schemas.microsoft.com/office/word/2006/wordml" xmlns:wps="http://schemas.microsoft.com/office/word/2010/wordprocessingShape" mc:Ignorable="w14 w15 w16se w16cid wp14">
+<w:footnotes xmlns:wpc="http://schemas.microsoft.com/office/word/2010/wordprocessingCanvas" xmlns:cx="http://schemas.microsoft.com/office/drawing/2014/chartex" xmlns:cx1="http://schemas.microsoft.com/office/drawing/2015/9/8/chartex" xmlns:mc="http://schemas.openxmlformats.org/markup-compatibility/2006" xmlns:o="urn:schemas-microsoft-com:office:office" xmlns:r="http://schemas.openxmlformats.org/officeDocument/2006/relationships" xmlns:m="http://schemas.openxmlformats.org/officeDocument/2006/math" xmlns:v="urn:schemas-microsoft-com:vml" xmlns:wp14="http://schemas.microsoft.com/office/word/2010/wordprocessingDrawing" xmlns:wp="http://schemas.openxmlformats.org/drawingml/2006/wordprocessingDrawing" xmlns:w10="urn:schemas-microsoft-com:office:word" xmlns:w="http://schemas.openxmlformats.org/wordprocessingml/2006/main" xmlns:w14="http://schemas.microsoft.com/office/word/2010/wordml" xmlns:w15="http://schemas.microsoft.com/office/word/2012/wordml" xmlns:w16se="http://schemas.microsoft.com/office/word/2015/wordml/symex" xmlns:wpg="http://schemas.microsoft.com/office/word/2010/wordprocessingGroup" xmlns:wpi="http://schemas.microsoft.com/office/word/2010/wordprocessingInk" xmlns:wne="http://schemas.microsoft.com/office/word/2006/wordml" xmlns:wps="http://schemas.microsoft.com/office/word/2010/wordprocessingShape" mc:Ignorable="w14 w15 w16se wp14">
   <w:footnote w:type="separator" w:id="-1">
     <w:p>
       <w:pPr>
@@ -7532,7 +7549,7 @@
 </file>
 
 <file path=word/header1.xml><?xml version="1.0" encoding="utf-8"?>
-<w:hdr xmlns:wpc="http://schemas.microsoft.com/office/word/2010/wordprocessingCanvas" xmlns:cx="http://schemas.microsoft.com/office/drawing/2014/chartex" xmlns:cx1="http://schemas.microsoft.com/office/drawing/2015/9/8/chartex" xmlns:cx2="http://schemas.microsoft.com/office/drawing/2015/10/21/chartex" xmlns:cx3="http://schemas.microsoft.com/office/drawing/2016/5/9/chartex" xmlns:cx4="http://schemas.microsoft.com/office/drawing/2016/5/10/chartex" xmlns:cx5="http://schemas.microsoft.com/office/drawing/2016/5/11/chartex" xmlns:cx6="http://schemas.microsoft.com/office/drawing/2016/5/12/chartex" xmlns:cx7="http://schemas.microsoft.com/office/drawing/2016/5/13/chartex" xmlns:cx8="http://schemas.microsoft.com/office/drawing/2016/5/14/chartex" xmlns:mc="http://schemas.openxmlformats.org/markup-compatibility/2006" xmlns:aink="http://schemas.microsoft.com/office/drawing/2016/ink" xmlns:am3d="http://schemas.microsoft.com/office/drawing/2017/model3d" xmlns:o="urn:schemas-microsoft-com:office:office" xmlns:r="http://schemas.openxmlformats.org/officeDocument/2006/relationships" xmlns:m="http://schemas.openxmlformats.org/officeDocument/2006/math" xmlns:v="urn:schemas-microsoft-com:vml" xmlns:wp14="http://schemas.microsoft.com/office/word/2010/wordprocessingDrawing" xmlns:wp="http://schemas.openxmlformats.org/drawingml/2006/wordprocessingDrawing" xmlns:w10="urn:schemas-microsoft-com:office:word" xmlns:w="http://schemas.openxmlformats.org/wordprocessingml/2006/main" xmlns:w14="http://schemas.microsoft.com/office/word/2010/wordml" xmlns:w15="http://schemas.microsoft.com/office/word/2012/wordml" xmlns:w16cid="http://schemas.microsoft.com/office/word/2016/wordml/cid" xmlns:w16se="http://schemas.microsoft.com/office/word/2015/wordml/symex" xmlns:wpg="http://schemas.microsoft.com/office/word/2010/wordprocessingGroup" xmlns:wpi="http://schemas.microsoft.com/office/word/2010/wordprocessingInk" xmlns:wne="http://schemas.microsoft.com/office/word/2006/wordml" xmlns:wps="http://schemas.microsoft.com/office/word/2010/wordprocessingShape" mc:Ignorable="w14 w15 w16se w16cid wp14">
+<w:hdr xmlns:wpc="http://schemas.microsoft.com/office/word/2010/wordprocessingCanvas" xmlns:cx="http://schemas.microsoft.com/office/drawing/2014/chartex" xmlns:cx1="http://schemas.microsoft.com/office/drawing/2015/9/8/chartex" xmlns:mc="http://schemas.openxmlformats.org/markup-compatibility/2006" xmlns:o="urn:schemas-microsoft-com:office:office" xmlns:r="http://schemas.openxmlformats.org/officeDocument/2006/relationships" xmlns:m="http://schemas.openxmlformats.org/officeDocument/2006/math" xmlns:v="urn:schemas-microsoft-com:vml" xmlns:wp14="http://schemas.microsoft.com/office/word/2010/wordprocessingDrawing" xmlns:wp="http://schemas.openxmlformats.org/drawingml/2006/wordprocessingDrawing" xmlns:w10="urn:schemas-microsoft-com:office:word" xmlns:w="http://schemas.openxmlformats.org/wordprocessingml/2006/main" xmlns:w14="http://schemas.microsoft.com/office/word/2010/wordml" xmlns:w15="http://schemas.microsoft.com/office/word/2012/wordml" xmlns:w16se="http://schemas.microsoft.com/office/word/2015/wordml/symex" xmlns:wpg="http://schemas.microsoft.com/office/word/2010/wordprocessingGroup" xmlns:wpi="http://schemas.microsoft.com/office/word/2010/wordprocessingInk" xmlns:wne="http://schemas.microsoft.com/office/word/2006/wordml" xmlns:wps="http://schemas.microsoft.com/office/word/2010/wordprocessingShape" mc:Ignorable="w14 w15 w16se wp14">
   <w:p>
     <w:pPr>
       <w:widowControl w:val="0"/>
@@ -7555,14 +7572,17 @@
   <w:tbl>
     <w:tblPr>
       <w:tblStyle w:val="a9"/>
-      <w:tblW w:w="5748" w:type="dxa"/>
+      <w:tblW w:w="14716" w:type="dxa"/>
       <w:tblLayout w:type="fixed"/>
       <w:tblLook w:val="0400" w:firstRow="0" w:lastRow="0" w:firstColumn="0" w:lastColumn="0" w:noHBand="0" w:noVBand="1"/>
     </w:tblPr>
     <w:tblGrid>
       <w:gridCol w:w="1968"/>
       <w:gridCol w:w="2988"/>
-      <w:gridCol w:w="792"/>
+      <w:gridCol w:w="2988"/>
+      <w:gridCol w:w="2988"/>
+      <w:gridCol w:w="2988"/>
+      <w:gridCol w:w="796"/>
     </w:tblGrid>
     <w:tr>
       <w:trPr>
@@ -7643,6 +7663,90 @@
       <w:tc>
         <w:tcPr>
           <w:tcW w:w="2988" w:type="dxa"/>
+        </w:tcPr>
+        <w:p>
+          <w:pPr>
+            <w:pBdr>
+              <w:top w:val="nil"/>
+              <w:left w:val="nil"/>
+              <w:bottom w:val="nil"/>
+              <w:right w:val="nil"/>
+              <w:between w:val="nil"/>
+            </w:pBdr>
+            <w:tabs>
+              <w:tab w:val="center" w:pos="4680"/>
+              <w:tab w:val="right" w:pos="9360"/>
+            </w:tabs>
+            <w:spacing w:after="0" w:line="240" w:lineRule="auto"/>
+            <w:jc w:val="center"/>
+            <w:rPr>
+              <w:b/>
+              <w:color w:val="2E75B5"/>
+              <w:sz w:val="32"/>
+              <w:szCs w:val="32"/>
+            </w:rPr>
+          </w:pPr>
+        </w:p>
+      </w:tc>
+      <w:tc>
+        <w:tcPr>
+          <w:tcW w:w="2988" w:type="dxa"/>
+        </w:tcPr>
+        <w:p>
+          <w:pPr>
+            <w:pBdr>
+              <w:top w:val="nil"/>
+              <w:left w:val="nil"/>
+              <w:bottom w:val="nil"/>
+              <w:right w:val="nil"/>
+              <w:between w:val="nil"/>
+            </w:pBdr>
+            <w:tabs>
+              <w:tab w:val="center" w:pos="4680"/>
+              <w:tab w:val="right" w:pos="9360"/>
+            </w:tabs>
+            <w:spacing w:after="0" w:line="240" w:lineRule="auto"/>
+            <w:jc w:val="right"/>
+            <w:rPr>
+              <w:b/>
+              <w:color w:val="2E75B5"/>
+              <w:sz w:val="32"/>
+              <w:szCs w:val="32"/>
+            </w:rPr>
+          </w:pPr>
+        </w:p>
+      </w:tc>
+      <w:tc>
+        <w:tcPr>
+          <w:tcW w:w="2988" w:type="dxa"/>
+        </w:tcPr>
+        <w:p>
+          <w:pPr>
+            <w:pBdr>
+              <w:top w:val="nil"/>
+              <w:left w:val="nil"/>
+              <w:bottom w:val="nil"/>
+              <w:right w:val="nil"/>
+              <w:between w:val="nil"/>
+            </w:pBdr>
+            <w:tabs>
+              <w:tab w:val="center" w:pos="4680"/>
+              <w:tab w:val="right" w:pos="9360"/>
+            </w:tabs>
+            <w:spacing w:after="0" w:line="240" w:lineRule="auto"/>
+            <w:jc w:val="right"/>
+            <w:rPr>
+              <w:b/>
+              <w:color w:val="2E75B5"/>
+              <w:sz w:val="32"/>
+              <w:szCs w:val="32"/>
+            </w:rPr>
+          </w:pPr>
+        </w:p>
+      </w:tc>
+      <w:tc>
+        <w:tcPr>
+          <w:tcW w:w="2988" w:type="dxa"/>
           <w:vAlign w:val="center"/>
         </w:tcPr>
         <w:p>
@@ -7679,7 +7783,7 @@
       </w:tc>
       <w:tc>
         <w:tcPr>
-          <w:tcW w:w="792" w:type="dxa"/>
+          <w:tcW w:w="796" w:type="dxa"/>
           <w:shd w:val="clear" w:color="auto" w:fill="1F4E79"/>
           <w:vAlign w:val="center"/>
         </w:tcPr>
@@ -7708,11 +7812,49 @@
           <w:r>
             <w:rPr>
               <w:b/>
-              <w:color w:val="000000"/>
+              <w:color w:val="FFFFFF"/>
               <w:sz w:val="28"/>
               <w:szCs w:val="28"/>
             </w:rPr>
-            <w:t>3</w:t>
+            <w:fldChar w:fldCharType="begin"/>
+          </w:r>
+          <w:r>
+            <w:rPr>
+              <w:b/>
+              <w:color w:val="FFFFFF"/>
+              <w:sz w:val="28"/>
+              <w:szCs w:val="28"/>
+            </w:rPr>
+            <w:instrText xml:space="preserve"> PAGE   \* MERGEFORMAT </w:instrText>
+          </w:r>
+          <w:r>
+            <w:rPr>
+              <w:b/>
+              <w:color w:val="FFFFFF"/>
+              <w:sz w:val="28"/>
+              <w:szCs w:val="28"/>
+            </w:rPr>
+            <w:fldChar w:fldCharType="separate"/>
+          </w:r>
+          <w:r>
+            <w:rPr>
+              <w:b/>
+              <w:noProof/>
+              <w:color w:val="FFFFFF"/>
+              <w:sz w:val="28"/>
+              <w:szCs w:val="28"/>
+            </w:rPr>
+            <w:t>14</w:t>
+          </w:r>
+          <w:r>
+            <w:rPr>
+              <w:b/>
+              <w:noProof/>
+              <w:color w:val="FFFFFF"/>
+              <w:sz w:val="28"/>
+              <w:szCs w:val="28"/>
+            </w:rPr>
+            <w:fldChar w:fldCharType="end"/>
           </w:r>
         </w:p>
       </w:tc>
@@ -7741,7 +7883,7 @@
 </file>
 
 <file path=word/numbering.xml><?xml version="1.0" encoding="utf-8"?>
-<w:numbering xmlns:wpc="http://schemas.microsoft.com/office/word/2010/wordprocessingCanvas" xmlns:cx="http://schemas.microsoft.com/office/drawing/2014/chartex" xmlns:cx1="http://schemas.microsoft.com/office/drawing/2015/9/8/chartex" xmlns:cx2="http://schemas.microsoft.com/office/drawing/2015/10/21/chartex" xmlns:cx3="http://schemas.microsoft.com/office/drawing/2016/5/9/chartex" xmlns:cx4="http://schemas.microsoft.com/office/drawing/2016/5/10/chartex" xmlns:cx5="http://schemas.microsoft.com/office/drawing/2016/5/11/chartex" xmlns:cx6="http://schemas.microsoft.com/office/drawing/2016/5/12/chartex" xmlns:cx7="http://schemas.microsoft.com/office/drawing/2016/5/13/chartex" xmlns:cx8="http://schemas.microsoft.com/office/drawing/2016/5/14/chartex" xmlns:mc="http://schemas.openxmlformats.org/markup-compatibility/2006" xmlns:aink="http://schemas.microsoft.com/office/drawing/2016/ink" xmlns:am3d="http://schemas.microsoft.com/office/drawing/2017/model3d" xmlns:o="urn:schemas-microsoft-com:office:office" xmlns:r="http://schemas.openxmlformats.org/officeDocument/2006/relationships" xmlns:m="http://schemas.openxmlformats.org/officeDocument/2006/math" xmlns:v="urn:schemas-microsoft-com:vml" xmlns:wp14="http://schemas.microsoft.com/office/word/2010/wordprocessingDrawing" xmlns:wp="http://schemas.openxmlformats.org/drawingml/2006/wordprocessingDrawing" xmlns:w10="urn:schemas-microsoft-com:office:word" xmlns:w="http://schemas.openxmlformats.org/wordprocessingml/2006/main" xmlns:w14="http://schemas.microsoft.com/office/word/2010/wordml" xmlns:w15="http://schemas.microsoft.com/office/word/2012/wordml" xmlns:w16cid="http://schemas.microsoft.com/office/word/2016/wordml/cid" xmlns:w16se="http://schemas.microsoft.com/office/word/2015/wordml/symex" xmlns:wpg="http://schemas.microsoft.com/office/word/2010/wordprocessingGroup" xmlns:wpi="http://schemas.microsoft.com/office/word/2010/wordprocessingInk" xmlns:wne="http://schemas.microsoft.com/office/word/2006/wordml" xmlns:wps="http://schemas.microsoft.com/office/word/2010/wordprocessingShape" mc:Ignorable="w14 w15 w16se w16cid wp14">
+<w:numbering xmlns:wpc="http://schemas.microsoft.com/office/word/2010/wordprocessingCanvas" xmlns:cx="http://schemas.microsoft.com/office/drawing/2014/chartex" xmlns:cx1="http://schemas.microsoft.com/office/drawing/2015/9/8/chartex" xmlns:mc="http://schemas.openxmlformats.org/markup-compatibility/2006" xmlns:o="urn:schemas-microsoft-com:office:office" xmlns:r="http://schemas.openxmlformats.org/officeDocument/2006/relationships" xmlns:m="http://schemas.openxmlformats.org/officeDocument/2006/math" xmlns:v="urn:schemas-microsoft-com:vml" xmlns:wp14="http://schemas.microsoft.com/office/word/2010/wordprocessingDrawing" xmlns:wp="http://schemas.openxmlformats.org/drawingml/2006/wordprocessingDrawing" xmlns:w10="urn:schemas-microsoft-com:office:word" xmlns:w="http://schemas.openxmlformats.org/wordprocessingml/2006/main" xmlns:w14="http://schemas.microsoft.com/office/word/2010/wordml" xmlns:w15="http://schemas.microsoft.com/office/word/2012/wordml" xmlns:w16se="http://schemas.microsoft.com/office/word/2015/wordml/symex" xmlns:wpg="http://schemas.microsoft.com/office/word/2010/wordprocessingGroup" xmlns:wpi="http://schemas.microsoft.com/office/word/2010/wordprocessingInk" xmlns:wne="http://schemas.microsoft.com/office/word/2006/wordml" xmlns:wps="http://schemas.microsoft.com/office/word/2010/wordprocessingShape" mc:Ignorable="w14 w15 w16se wp14">
   <w:abstractNum w:abstractNumId="0" w15:restartNumberingAfterBreak="0">
     <w:nsid w:val="12A87170"/>
     <w:multiLevelType w:val="multilevel"/>
@@ -7978,7 +8120,7 @@
 </file>
 
 <file path=word/styles.xml><?xml version="1.0" encoding="utf-8"?>
-<w:styles xmlns:mc="http://schemas.openxmlformats.org/markup-compatibility/2006" xmlns:r="http://schemas.openxmlformats.org/officeDocument/2006/relationships" xmlns:w="http://schemas.openxmlformats.org/wordprocessingml/2006/main" xmlns:w14="http://schemas.microsoft.com/office/word/2010/wordml" xmlns:w15="http://schemas.microsoft.com/office/word/2012/wordml" xmlns:w16cid="http://schemas.microsoft.com/office/word/2016/wordml/cid" xmlns:w16se="http://schemas.microsoft.com/office/word/2015/wordml/symex" mc:Ignorable="w14 w15 w16se w16cid">
+<w:styles xmlns:mc="http://schemas.openxmlformats.org/markup-compatibility/2006" xmlns:r="http://schemas.openxmlformats.org/officeDocument/2006/relationships" xmlns:w="http://schemas.openxmlformats.org/wordprocessingml/2006/main" xmlns:w14="http://schemas.microsoft.com/office/word/2010/wordml" xmlns:w15="http://schemas.microsoft.com/office/word/2012/wordml" xmlns:w16se="http://schemas.microsoft.com/office/word/2015/wordml/symex" mc:Ignorable="w14 w15 w16se">
   <w:docDefaults>
     <w:rPrDefault>
       <w:rPr>
@@ -7994,7 +8136,7 @@
       </w:pPr>
     </w:pPrDefault>
   </w:docDefaults>
-  <w:latentStyles w:defLockedState="0" w:defUIPriority="99" w:defSemiHidden="0" w:defUnhideWhenUsed="0" w:defQFormat="0" w:count="375">
+  <w:latentStyles w:defLockedState="0" w:defUIPriority="99" w:defSemiHidden="0" w:defUnhideWhenUsed="0" w:defQFormat="0" w:count="371">
     <w:lsdException w:name="Normal" w:uiPriority="0" w:qFormat="1"/>
     <w:lsdException w:name="heading 1" w:uiPriority="9" w:qFormat="1"/>
     <w:lsdException w:name="heading 2" w:semiHidden="1" w:uiPriority="9" w:unhideWhenUsed="1" w:qFormat="1"/>
@@ -8366,10 +8508,6 @@
     <w:lsdException w:name="List Table 5 Dark Accent 6" w:uiPriority="50"/>
     <w:lsdException w:name="List Table 6 Colorful Accent 6" w:uiPriority="51"/>
     <w:lsdException w:name="List Table 7 Colorful Accent 6" w:uiPriority="52"/>
-    <w:lsdException w:name="Mention" w:semiHidden="1" w:unhideWhenUsed="1"/>
-    <w:lsdException w:name="Smart Hyperlink" w:semiHidden="1" w:unhideWhenUsed="1"/>
-    <w:lsdException w:name="Hashtag" w:semiHidden="1" w:unhideWhenUsed="1"/>
-    <w:lsdException w:name="Unresolved Mention" w:semiHidden="1" w:unhideWhenUsed="1"/>
   </w:latentStyles>
   <w:style w:type="paragraph" w:default="1" w:styleId="Normal">
     <w:name w:val="Normal"/>

</xml_diff>